<commit_message>
created initial schema (yaml files)
</commit_message>
<xml_diff>
--- a/project-plan/hr-cell/HRcell - Texniki tapşırıq.docx
+++ b/project-plan/hr-cell/HRcell - Texniki tapşırıq.docx
@@ -1,6 +1,6 @@
 
 <file path=word/document.xml><?xml version="1.0" encoding="utf-8"?>
-<w:document xmlns:wpc="http://schemas.microsoft.com/office/word/2010/wordprocessingCanvas" xmlns:cx="http://schemas.microsoft.com/office/drawing/2014/chartex" xmlns:mc="http://schemas.openxmlformats.org/markup-compatibility/2006" xmlns:o="urn:schemas-microsoft-com:office:office" xmlns:r="http://schemas.openxmlformats.org/officeDocument/2006/relationships" xmlns:m="http://schemas.openxmlformats.org/officeDocument/2006/math" xmlns:v="urn:schemas-microsoft-com:vml" xmlns:wp14="http://schemas.microsoft.com/office/word/2010/wordprocessingDrawing" xmlns:wp="http://schemas.openxmlformats.org/drawingml/2006/wordprocessingDrawing" xmlns:w10="urn:schemas-microsoft-com:office:word" xmlns:w="http://schemas.openxmlformats.org/wordprocessingml/2006/main" xmlns:w14="http://schemas.microsoft.com/office/word/2010/wordml" xmlns:w15="http://schemas.microsoft.com/office/word/2012/wordml" xmlns:w16se="http://schemas.microsoft.com/office/word/2015/wordml/symex" xmlns:wpg="http://schemas.microsoft.com/office/word/2010/wordprocessingGroup" xmlns:wpi="http://schemas.microsoft.com/office/word/2010/wordprocessingInk" xmlns:wne="http://schemas.microsoft.com/office/word/2006/wordml" xmlns:wps="http://schemas.microsoft.com/office/word/2010/wordprocessingShape" mc:Ignorable="w14 w15 w16se wp14">
+<w:document xmlns:wpc="http://schemas.microsoft.com/office/word/2010/wordprocessingCanvas" xmlns:cx="http://schemas.microsoft.com/office/drawing/2014/chartex" xmlns:cx1="http://schemas.microsoft.com/office/drawing/2015/9/8/chartex" xmlns:cx2="http://schemas.microsoft.com/office/drawing/2015/10/21/chartex" xmlns:cx3="http://schemas.microsoft.com/office/drawing/2016/5/9/chartex" xmlns:cx4="http://schemas.microsoft.com/office/drawing/2016/5/10/chartex" xmlns:cx5="http://schemas.microsoft.com/office/drawing/2016/5/11/chartex" xmlns:cx6="http://schemas.microsoft.com/office/drawing/2016/5/12/chartex" xmlns:cx7="http://schemas.microsoft.com/office/drawing/2016/5/13/chartex" xmlns:cx8="http://schemas.microsoft.com/office/drawing/2016/5/14/chartex" xmlns:mc="http://schemas.openxmlformats.org/markup-compatibility/2006" xmlns:aink="http://schemas.microsoft.com/office/drawing/2016/ink" xmlns:am3d="http://schemas.microsoft.com/office/drawing/2017/model3d" xmlns:o="urn:schemas-microsoft-com:office:office" xmlns:r="http://schemas.openxmlformats.org/officeDocument/2006/relationships" xmlns:m="http://schemas.openxmlformats.org/officeDocument/2006/math" xmlns:v="urn:schemas-microsoft-com:vml" xmlns:wp14="http://schemas.microsoft.com/office/word/2010/wordprocessingDrawing" xmlns:wp="http://schemas.openxmlformats.org/drawingml/2006/wordprocessingDrawing" xmlns:w10="urn:schemas-microsoft-com:office:word" xmlns:w="http://schemas.openxmlformats.org/wordprocessingml/2006/main" xmlns:w14="http://schemas.microsoft.com/office/word/2010/wordml" xmlns:w15="http://schemas.microsoft.com/office/word/2012/wordml" xmlns:w16cex="http://schemas.microsoft.com/office/word/2018/wordml/cex" xmlns:w16cid="http://schemas.microsoft.com/office/word/2016/wordml/cid" xmlns:w16="http://schemas.microsoft.com/office/word/2018/wordml" xmlns:w16se="http://schemas.microsoft.com/office/word/2015/wordml/symex" xmlns:wpg="http://schemas.microsoft.com/office/word/2010/wordprocessingGroup" xmlns:wpi="http://schemas.microsoft.com/office/word/2010/wordprocessingInk" xmlns:wne="http://schemas.microsoft.com/office/word/2006/wordml" xmlns:wps="http://schemas.microsoft.com/office/word/2010/wordprocessingShape" mc:Ignorable="w14 w15 w16se w16cid w16 w16cex wp14">
   <w:body>
     <w:p>
       <w:pPr>
@@ -717,9 +717,9 @@
           <w:rFonts w:ascii="Arial" w:eastAsia="Times New Roman" w:hAnsi="Arial" w:cs="Arial"/>
           <w:sz w:val="20"/>
           <w:szCs w:val="20"/>
-        </w:rPr>
-      </w:pPr>
-      <w:proofErr w:type="spellStart"/>
+          <w:lang w:val="az-Latn-AZ"/>
+        </w:rPr>
+      </w:pPr>
       <w:r>
         <w:rPr>
           <w:rFonts w:ascii="Arial" w:eastAsia="Times New Roman" w:hAnsi="Arial" w:cs="Arial"/>
@@ -728,144 +728,19 @@
           <w:color w:val="000000"/>
           <w:sz w:val="20"/>
           <w:szCs w:val="20"/>
-        </w:rPr>
-        <w:t>Ardıcıllıq</w:t>
-      </w:r>
-      <w:proofErr w:type="spellEnd"/>
-      <w:r>
-        <w:rPr>
-          <w:rFonts w:ascii="Arial" w:eastAsia="Times New Roman" w:hAnsi="Arial" w:cs="Arial"/>
-          <w:b/>
-          <w:bCs/>
-          <w:color w:val="000000"/>
-          <w:sz w:val="20"/>
-          <w:szCs w:val="20"/>
-        </w:rPr>
-        <w:t xml:space="preserve"> </w:t>
-      </w:r>
-      <w:proofErr w:type="spellStart"/>
-      <w:r>
-        <w:rPr>
-          <w:rFonts w:ascii="Arial" w:eastAsia="Times New Roman" w:hAnsi="Arial" w:cs="Arial"/>
-          <w:b/>
-          <w:bCs/>
-          <w:color w:val="000000"/>
-          <w:sz w:val="20"/>
-          <w:szCs w:val="20"/>
-        </w:rPr>
-        <w:t>modulu</w:t>
-      </w:r>
-      <w:proofErr w:type="spellEnd"/>
-      <w:r>
-        <w:rPr>
-          <w:rFonts w:ascii="Arial" w:eastAsia="Times New Roman" w:hAnsi="Arial" w:cs="Arial"/>
-          <w:b/>
-          <w:bCs/>
-          <w:color w:val="000000"/>
-          <w:sz w:val="20"/>
-          <w:szCs w:val="20"/>
-        </w:rPr>
-        <w:t xml:space="preserve">: </w:t>
-      </w:r>
-      <w:proofErr w:type="spellStart"/>
-      <w:r>
-        <w:rPr>
-          <w:rFonts w:ascii="Arial" w:eastAsia="Times New Roman" w:hAnsi="Arial" w:cs="Arial"/>
-          <w:color w:val="000000"/>
-          <w:sz w:val="20"/>
-          <w:szCs w:val="20"/>
-        </w:rPr>
-        <w:t>Aşağıdakı</w:t>
-      </w:r>
-      <w:proofErr w:type="spellEnd"/>
-      <w:r>
-        <w:rPr>
-          <w:rFonts w:ascii="Arial" w:eastAsia="Times New Roman" w:hAnsi="Arial" w:cs="Arial"/>
-          <w:color w:val="000000"/>
-          <w:sz w:val="20"/>
-          <w:szCs w:val="20"/>
-        </w:rPr>
-        <w:t xml:space="preserve"> </w:t>
-      </w:r>
-      <w:proofErr w:type="spellStart"/>
-      <w:r>
-        <w:rPr>
-          <w:rFonts w:ascii="Arial" w:eastAsia="Times New Roman" w:hAnsi="Arial" w:cs="Arial"/>
-          <w:color w:val="000000"/>
-          <w:sz w:val="20"/>
-          <w:szCs w:val="20"/>
-        </w:rPr>
-        <w:t>hissələrdə</w:t>
-      </w:r>
-      <w:proofErr w:type="spellEnd"/>
-      <w:r>
-        <w:rPr>
-          <w:rFonts w:ascii="Arial" w:eastAsia="Times New Roman" w:hAnsi="Arial" w:cs="Arial"/>
-          <w:color w:val="000000"/>
-          <w:sz w:val="20"/>
-          <w:szCs w:val="20"/>
-        </w:rPr>
-        <w:t xml:space="preserve"> </w:t>
-      </w:r>
-      <w:proofErr w:type="spellStart"/>
-      <w:r>
-        <w:rPr>
-          <w:rFonts w:ascii="Arial" w:eastAsia="Times New Roman" w:hAnsi="Arial" w:cs="Arial"/>
-          <w:color w:val="000000"/>
-          <w:sz w:val="20"/>
-          <w:szCs w:val="20"/>
-        </w:rPr>
-        <w:t>ardıcıllıq</w:t>
-      </w:r>
-      <w:proofErr w:type="spellEnd"/>
-      <w:r>
-        <w:rPr>
-          <w:rFonts w:ascii="Arial" w:eastAsia="Times New Roman" w:hAnsi="Arial" w:cs="Arial"/>
-          <w:color w:val="000000"/>
-          <w:sz w:val="20"/>
-          <w:szCs w:val="20"/>
-        </w:rPr>
-        <w:t xml:space="preserve"> </w:t>
-      </w:r>
-      <w:proofErr w:type="spellStart"/>
-      <w:r>
-        <w:rPr>
-          <w:rFonts w:ascii="Arial" w:eastAsia="Times New Roman" w:hAnsi="Arial" w:cs="Arial"/>
-          <w:color w:val="000000"/>
-          <w:sz w:val="20"/>
-          <w:szCs w:val="20"/>
-        </w:rPr>
-        <w:t>funksiyası</w:t>
-      </w:r>
-      <w:proofErr w:type="spellEnd"/>
-      <w:r>
-        <w:rPr>
-          <w:rFonts w:ascii="Arial" w:eastAsia="Times New Roman" w:hAnsi="Arial" w:cs="Arial"/>
-          <w:color w:val="000000"/>
-          <w:sz w:val="20"/>
-          <w:szCs w:val="20"/>
-        </w:rPr>
-        <w:t xml:space="preserve"> </w:t>
-      </w:r>
-      <w:proofErr w:type="spellStart"/>
-      <w:r>
-        <w:rPr>
-          <w:rFonts w:ascii="Arial" w:eastAsia="Times New Roman" w:hAnsi="Arial" w:cs="Arial"/>
-          <w:color w:val="000000"/>
-          <w:sz w:val="20"/>
-          <w:szCs w:val="20"/>
-        </w:rPr>
-        <w:t>yaradılsın</w:t>
-      </w:r>
-      <w:proofErr w:type="spellEnd"/>
-      <w:r>
-        <w:rPr>
-          <w:rFonts w:ascii="Arial" w:eastAsia="Times New Roman" w:hAnsi="Arial" w:cs="Arial"/>
-          <w:color w:val="000000"/>
-          <w:sz w:val="20"/>
-          <w:szCs w:val="20"/>
-        </w:rPr>
-        <w:t>:</w:t>
+          <w:lang w:val="az-Latn-AZ"/>
+        </w:rPr>
+        <w:t xml:space="preserve">Ardıcıllıq modulu: </w:t>
+      </w:r>
+      <w:r>
+        <w:rPr>
+          <w:rFonts w:ascii="Arial" w:eastAsia="Times New Roman" w:hAnsi="Arial" w:cs="Arial"/>
+          <w:color w:val="000000"/>
+          <w:sz w:val="20"/>
+          <w:szCs w:val="20"/>
+          <w:lang w:val="az-Latn-AZ"/>
+        </w:rPr>
+        <w:t>Aşağıdakı hissələrdə ardıcıllıq funksiyası yaradılsın:</w:t>
       </w:r>
     </w:p>
     <w:p>
@@ -876,6 +751,7 @@
           <w:rFonts w:ascii="Arial" w:eastAsia="Times New Roman" w:hAnsi="Arial" w:cs="Arial"/>
           <w:sz w:val="20"/>
           <w:szCs w:val="20"/>
+          <w:lang w:val="az-Latn-AZ"/>
         </w:rPr>
       </w:pPr>
     </w:p>
@@ -893,227 +769,18 @@
           <w:color w:val="000000"/>
           <w:sz w:val="20"/>
           <w:szCs w:val="20"/>
-        </w:rPr>
-      </w:pPr>
-      <w:proofErr w:type="spellStart"/>
-      <w:r>
-        <w:rPr>
-          <w:rFonts w:ascii="Arial" w:eastAsia="Times New Roman" w:hAnsi="Arial" w:cs="Arial"/>
-          <w:color w:val="000000"/>
-          <w:sz w:val="20"/>
-          <w:szCs w:val="20"/>
-        </w:rPr>
-        <w:t>Menyudakı</w:t>
-      </w:r>
-      <w:proofErr w:type="spellEnd"/>
-      <w:r>
-        <w:rPr>
-          <w:rFonts w:ascii="Arial" w:eastAsia="Times New Roman" w:hAnsi="Arial" w:cs="Arial"/>
-          <w:color w:val="000000"/>
-          <w:sz w:val="20"/>
-          <w:szCs w:val="20"/>
-        </w:rPr>
-        <w:t xml:space="preserve"> </w:t>
-      </w:r>
-      <w:proofErr w:type="spellStart"/>
-      <w:r>
-        <w:rPr>
-          <w:rFonts w:ascii="Arial" w:eastAsia="Times New Roman" w:hAnsi="Arial" w:cs="Arial"/>
-          <w:color w:val="000000"/>
-          <w:sz w:val="20"/>
-          <w:szCs w:val="20"/>
-        </w:rPr>
-        <w:t>bölmələrin</w:t>
-      </w:r>
-      <w:proofErr w:type="spellEnd"/>
-      <w:r>
-        <w:rPr>
-          <w:rFonts w:ascii="Arial" w:eastAsia="Times New Roman" w:hAnsi="Arial" w:cs="Arial"/>
-          <w:color w:val="000000"/>
-          <w:sz w:val="20"/>
-          <w:szCs w:val="20"/>
-        </w:rPr>
-        <w:t xml:space="preserve"> və alt </w:t>
-      </w:r>
-      <w:proofErr w:type="spellStart"/>
-      <w:r>
-        <w:rPr>
-          <w:rFonts w:ascii="Arial" w:eastAsia="Times New Roman" w:hAnsi="Arial" w:cs="Arial"/>
-          <w:color w:val="000000"/>
-          <w:sz w:val="20"/>
-          <w:szCs w:val="20"/>
-        </w:rPr>
-        <w:t>bölmələrin</w:t>
-      </w:r>
-      <w:proofErr w:type="spellEnd"/>
-      <w:r>
-        <w:rPr>
-          <w:rFonts w:ascii="Arial" w:eastAsia="Times New Roman" w:hAnsi="Arial" w:cs="Arial"/>
-          <w:color w:val="000000"/>
-          <w:sz w:val="20"/>
-          <w:szCs w:val="20"/>
-        </w:rPr>
-        <w:t xml:space="preserve"> </w:t>
-      </w:r>
-      <w:proofErr w:type="spellStart"/>
-      <w:r>
-        <w:rPr>
-          <w:rFonts w:ascii="Arial" w:eastAsia="Times New Roman" w:hAnsi="Arial" w:cs="Arial"/>
-          <w:color w:val="000000"/>
-          <w:sz w:val="20"/>
-          <w:szCs w:val="20"/>
-        </w:rPr>
-        <w:t>həm</w:t>
-      </w:r>
-      <w:proofErr w:type="spellEnd"/>
-      <w:r>
-        <w:rPr>
-          <w:rFonts w:ascii="Arial" w:eastAsia="Times New Roman" w:hAnsi="Arial" w:cs="Arial"/>
-          <w:color w:val="000000"/>
-          <w:sz w:val="20"/>
-          <w:szCs w:val="20"/>
-        </w:rPr>
-        <w:t xml:space="preserve"> header, </w:t>
-      </w:r>
-      <w:proofErr w:type="spellStart"/>
-      <w:r>
-        <w:rPr>
-          <w:rFonts w:ascii="Arial" w:eastAsia="Times New Roman" w:hAnsi="Arial" w:cs="Arial"/>
-          <w:color w:val="000000"/>
-          <w:sz w:val="20"/>
-          <w:szCs w:val="20"/>
-        </w:rPr>
-        <w:t>həm</w:t>
-      </w:r>
-      <w:proofErr w:type="spellEnd"/>
-      <w:r>
-        <w:rPr>
-          <w:rFonts w:ascii="Arial" w:eastAsia="Times New Roman" w:hAnsi="Arial" w:cs="Arial"/>
-          <w:color w:val="000000"/>
-          <w:sz w:val="20"/>
-          <w:szCs w:val="20"/>
-        </w:rPr>
-        <w:t xml:space="preserve"> </w:t>
-      </w:r>
-      <w:proofErr w:type="spellStart"/>
-      <w:r>
-        <w:rPr>
-          <w:rFonts w:ascii="Arial" w:eastAsia="Times New Roman" w:hAnsi="Arial" w:cs="Arial"/>
-          <w:color w:val="000000"/>
-          <w:sz w:val="20"/>
-          <w:szCs w:val="20"/>
-        </w:rPr>
-        <w:t>də</w:t>
-      </w:r>
-      <w:proofErr w:type="spellEnd"/>
-      <w:r>
-        <w:rPr>
-          <w:rFonts w:ascii="Arial" w:eastAsia="Times New Roman" w:hAnsi="Arial" w:cs="Arial"/>
-          <w:color w:val="000000"/>
-          <w:sz w:val="20"/>
-          <w:szCs w:val="20"/>
-        </w:rPr>
-        <w:t xml:space="preserve"> footer-</w:t>
-      </w:r>
-      <w:proofErr w:type="spellStart"/>
-      <w:r>
-        <w:rPr>
-          <w:rFonts w:ascii="Arial" w:eastAsia="Times New Roman" w:hAnsi="Arial" w:cs="Arial"/>
-          <w:color w:val="000000"/>
-          <w:sz w:val="20"/>
-          <w:szCs w:val="20"/>
-        </w:rPr>
-        <w:t>də</w:t>
-      </w:r>
-      <w:proofErr w:type="spellEnd"/>
-      <w:r>
-        <w:rPr>
-          <w:rFonts w:ascii="Arial" w:eastAsia="Times New Roman" w:hAnsi="Arial" w:cs="Arial"/>
-          <w:color w:val="000000"/>
-          <w:sz w:val="20"/>
-          <w:szCs w:val="20"/>
-        </w:rPr>
-        <w:t xml:space="preserve"> </w:t>
-      </w:r>
-      <w:proofErr w:type="spellStart"/>
-      <w:r>
-        <w:rPr>
-          <w:rFonts w:ascii="Arial" w:eastAsia="Times New Roman" w:hAnsi="Arial" w:cs="Arial"/>
-          <w:color w:val="000000"/>
-          <w:sz w:val="20"/>
-          <w:szCs w:val="20"/>
-        </w:rPr>
-        <w:t>ardıcıllığını</w:t>
-      </w:r>
-      <w:proofErr w:type="spellEnd"/>
-      <w:r>
-        <w:rPr>
-          <w:rFonts w:ascii="Arial" w:eastAsia="Times New Roman" w:hAnsi="Arial" w:cs="Arial"/>
-          <w:color w:val="000000"/>
-          <w:sz w:val="20"/>
-          <w:szCs w:val="20"/>
-        </w:rPr>
-        <w:t xml:space="preserve"> </w:t>
-      </w:r>
-      <w:proofErr w:type="spellStart"/>
-      <w:r>
-        <w:rPr>
-          <w:rFonts w:ascii="Arial" w:eastAsia="Times New Roman" w:hAnsi="Arial" w:cs="Arial"/>
-          <w:color w:val="000000"/>
-          <w:sz w:val="20"/>
-          <w:szCs w:val="20"/>
-        </w:rPr>
-        <w:t>müəyyən</w:t>
-      </w:r>
-      <w:proofErr w:type="spellEnd"/>
-      <w:r>
-        <w:rPr>
-          <w:rFonts w:ascii="Arial" w:eastAsia="Times New Roman" w:hAnsi="Arial" w:cs="Arial"/>
-          <w:color w:val="000000"/>
-          <w:sz w:val="20"/>
-          <w:szCs w:val="20"/>
-        </w:rPr>
-        <w:t xml:space="preserve"> </w:t>
-      </w:r>
-      <w:proofErr w:type="spellStart"/>
-      <w:r>
-        <w:rPr>
-          <w:rFonts w:ascii="Arial" w:eastAsia="Times New Roman" w:hAnsi="Arial" w:cs="Arial"/>
-          <w:color w:val="000000"/>
-          <w:sz w:val="20"/>
-          <w:szCs w:val="20"/>
-        </w:rPr>
-        <w:t>etmək</w:t>
-      </w:r>
-      <w:proofErr w:type="spellEnd"/>
-      <w:r>
-        <w:rPr>
-          <w:rFonts w:ascii="Arial" w:eastAsia="Times New Roman" w:hAnsi="Arial" w:cs="Arial"/>
-          <w:color w:val="000000"/>
-          <w:sz w:val="20"/>
-          <w:szCs w:val="20"/>
-        </w:rPr>
-        <w:t xml:space="preserve"> </w:t>
-      </w:r>
-      <w:proofErr w:type="spellStart"/>
-      <w:r>
-        <w:rPr>
-          <w:rFonts w:ascii="Arial" w:eastAsia="Times New Roman" w:hAnsi="Arial" w:cs="Arial"/>
-          <w:color w:val="000000"/>
-          <w:sz w:val="20"/>
-          <w:szCs w:val="20"/>
-        </w:rPr>
-        <w:t>olsun</w:t>
-      </w:r>
-      <w:proofErr w:type="spellEnd"/>
-      <w:r>
-        <w:rPr>
-          <w:rFonts w:ascii="Arial" w:eastAsia="Times New Roman" w:hAnsi="Arial" w:cs="Arial"/>
-          <w:color w:val="000000"/>
-          <w:sz w:val="20"/>
-          <w:szCs w:val="20"/>
-        </w:rPr>
-        <w:t>;</w:t>
+          <w:lang w:val="az-Latn-AZ"/>
+        </w:rPr>
+      </w:pPr>
+      <w:r>
+        <w:rPr>
+          <w:rFonts w:ascii="Arial" w:eastAsia="Times New Roman" w:hAnsi="Arial" w:cs="Arial"/>
+          <w:color w:val="000000"/>
+          <w:sz w:val="20"/>
+          <w:szCs w:val="20"/>
+          <w:lang w:val="az-Latn-AZ"/>
+        </w:rPr>
+        <w:t>Menyudakı bölmələrin və alt bölmələrin həm header, həm də footer-də ardıcıllığını müəyyən etmək olsun;</w:t>
       </w:r>
     </w:p>
     <w:p>
@@ -1173,6 +840,7 @@
         <w:t xml:space="preserve"> </w:t>
       </w:r>
       <w:proofErr w:type="spellStart"/>
+      <w:proofErr w:type="gramStart"/>
       <w:r>
         <w:rPr>
           <w:rFonts w:ascii="Arial" w:eastAsia="Times New Roman" w:hAnsi="Arial" w:cs="Arial"/>
@@ -1192,6 +860,7 @@
         </w:rPr>
         <w:t>;</w:t>
       </w:r>
+      <w:proofErr w:type="gramEnd"/>
     </w:p>
     <w:p>
       <w:pPr>
@@ -1525,7 +1194,27 @@
           <w:sz w:val="20"/>
           <w:szCs w:val="20"/>
         </w:rPr>
-        <w:t xml:space="preserve"> ki, </w:t>
+        <w:t xml:space="preserve"> </w:t>
+      </w:r>
+      <w:proofErr w:type="spellStart"/>
+      <w:r>
+        <w:rPr>
+          <w:rFonts w:ascii="Arial" w:eastAsia="Times New Roman" w:hAnsi="Arial" w:cs="Arial"/>
+          <w:color w:val="000000"/>
+          <w:sz w:val="20"/>
+          <w:szCs w:val="20"/>
+        </w:rPr>
+        <w:t>ki</w:t>
+      </w:r>
+      <w:proofErr w:type="spellEnd"/>
+      <w:r>
+        <w:rPr>
+          <w:rFonts w:ascii="Arial" w:eastAsia="Times New Roman" w:hAnsi="Arial" w:cs="Arial"/>
+          <w:color w:val="000000"/>
+          <w:sz w:val="20"/>
+          <w:szCs w:val="20"/>
+        </w:rPr>
+        <w:t xml:space="preserve">, </w:t>
       </w:r>
       <w:proofErr w:type="spellStart"/>
       <w:r>
@@ -2276,7 +1965,27 @@
           <w:sz w:val="20"/>
           <w:szCs w:val="20"/>
         </w:rPr>
-        <w:t xml:space="preserve"> üçün AXTARIŞ </w:t>
+        <w:t xml:space="preserve"> </w:t>
+      </w:r>
+      <w:proofErr w:type="spellStart"/>
+      <w:r>
+        <w:rPr>
+          <w:rFonts w:ascii="Arial" w:eastAsia="Times New Roman" w:hAnsi="Arial" w:cs="Arial"/>
+          <w:color w:val="000000"/>
+          <w:sz w:val="20"/>
+          <w:szCs w:val="20"/>
+        </w:rPr>
+        <w:t>üçün</w:t>
+      </w:r>
+      <w:proofErr w:type="spellEnd"/>
+      <w:r>
+        <w:rPr>
+          <w:rFonts w:ascii="Arial" w:eastAsia="Times New Roman" w:hAnsi="Arial" w:cs="Arial"/>
+          <w:color w:val="000000"/>
+          <w:sz w:val="20"/>
+          <w:szCs w:val="20"/>
+        </w:rPr>
+        <w:t xml:space="preserve"> AXTARIŞ </w:t>
       </w:r>
       <w:proofErr w:type="spellStart"/>
       <w:r>
@@ -2838,31 +2547,7 @@
           <w:sz w:val="20"/>
           <w:szCs w:val="20"/>
         </w:rPr>
-        <w:t xml:space="preserve">Email </w:t>
-      </w:r>
-      <w:proofErr w:type="spellStart"/>
-      <w:r>
-        <w:rPr>
-          <w:rFonts w:ascii="Arial" w:eastAsia="Times New Roman" w:hAnsi="Arial" w:cs="Arial"/>
-          <w:b/>
-          <w:bCs/>
-          <w:color w:val="000000"/>
-          <w:sz w:val="20"/>
-          <w:szCs w:val="20"/>
-        </w:rPr>
-        <w:t>Config</w:t>
-      </w:r>
-      <w:proofErr w:type="spellEnd"/>
-      <w:r>
-        <w:rPr>
-          <w:rFonts w:ascii="Arial" w:eastAsia="Times New Roman" w:hAnsi="Arial" w:cs="Arial"/>
-          <w:b/>
-          <w:bCs/>
-          <w:color w:val="000000"/>
-          <w:sz w:val="20"/>
-          <w:szCs w:val="20"/>
-        </w:rPr>
-        <w:t xml:space="preserve"> </w:t>
+        <w:t xml:space="preserve">Email Config </w:t>
       </w:r>
       <w:proofErr w:type="spellStart"/>
       <w:r>
@@ -3411,27 +3096,7 @@
           <w:sz w:val="20"/>
           <w:szCs w:val="20"/>
         </w:rPr>
-        <w:t xml:space="preserve"> </w:t>
-      </w:r>
-      <w:proofErr w:type="spellStart"/>
-      <w:r>
-        <w:rPr>
-          <w:rFonts w:ascii="Arial" w:eastAsia="Times New Roman" w:hAnsi="Arial" w:cs="Arial"/>
-          <w:color w:val="000000"/>
-          <w:sz w:val="20"/>
-          <w:szCs w:val="20"/>
-        </w:rPr>
-        <w:t>yeni</w:t>
-      </w:r>
-      <w:proofErr w:type="spellEnd"/>
-      <w:r>
-        <w:rPr>
-          <w:rFonts w:ascii="Arial" w:eastAsia="Times New Roman" w:hAnsi="Arial" w:cs="Arial"/>
-          <w:color w:val="000000"/>
-          <w:sz w:val="20"/>
-          <w:szCs w:val="20"/>
-        </w:rPr>
-        <w:t xml:space="preserve"> </w:t>
+        <w:t xml:space="preserve"> yeni </w:t>
       </w:r>
       <w:proofErr w:type="spellStart"/>
       <w:r>
@@ -4785,16 +4450,7 @@
           <w:szCs w:val="20"/>
           <w:lang w:val="az-Latn-AZ"/>
         </w:rPr>
-        <w:t>Təlim bitdikdən sonra özü avtomatik yoxa çıxsın saytdan.</w:t>
-      </w:r>
-      <w:r>
-        <w:rPr>
-          <w:rFonts w:ascii="Arial" w:hAnsi="Arial" w:cs="Arial"/>
-          <w:sz w:val="20"/>
-          <w:szCs w:val="20"/>
-          <w:lang w:val="az-Latn-AZ"/>
-        </w:rPr>
-        <w:t xml:space="preserve"> Saytda ancaq başlanma tarixi qeyd olunacaq.</w:t>
+        <w:t>Təlim bitdikdən sonra özü avtomatik yoxa çıxsın saytdan. Saytda ancaq başlanma tarixi qeyd olunacaq.</w:t>
       </w:r>
     </w:p>
     <w:p>
@@ -5195,9 +4851,9 @@
           <w:color w:val="000000"/>
           <w:sz w:val="20"/>
           <w:szCs w:val="20"/>
-        </w:rPr>
-      </w:pPr>
-      <w:proofErr w:type="spellStart"/>
+          <w:lang w:val="az-Latn-AZ"/>
+        </w:rPr>
+      </w:pPr>
       <w:r>
         <w:rPr>
           <w:rFonts w:ascii="Arial" w:eastAsia="Times New Roman" w:hAnsi="Arial" w:cs="Arial"/>
@@ -5206,34 +4862,10 @@
           <w:color w:val="000000"/>
           <w:sz w:val="20"/>
           <w:szCs w:val="20"/>
-        </w:rPr>
-        <w:t>Xəbərlər</w:t>
-      </w:r>
-      <w:proofErr w:type="spellEnd"/>
-      <w:r>
-        <w:rPr>
-          <w:rFonts w:ascii="Arial" w:eastAsia="Times New Roman" w:hAnsi="Arial" w:cs="Arial"/>
-          <w:b/>
-          <w:bCs/>
-          <w:color w:val="000000"/>
-          <w:sz w:val="20"/>
-          <w:szCs w:val="20"/>
-        </w:rPr>
-        <w:t xml:space="preserve"> </w:t>
-      </w:r>
-      <w:proofErr w:type="spellStart"/>
-      <w:r>
-        <w:rPr>
-          <w:rFonts w:ascii="Arial" w:eastAsia="Times New Roman" w:hAnsi="Arial" w:cs="Arial"/>
-          <w:b/>
-          <w:bCs/>
-          <w:color w:val="000000"/>
-          <w:sz w:val="20"/>
-          <w:szCs w:val="20"/>
-        </w:rPr>
-        <w:t>modulu</w:t>
-      </w:r>
-      <w:proofErr w:type="spellEnd"/>
+          <w:lang w:val="az-Latn-AZ"/>
+        </w:rPr>
+        <w:t>Xəbərlər modulu</w:t>
+      </w:r>
     </w:p>
     <w:p>
       <w:pPr>
@@ -5246,6 +4878,7 @@
           <w:color w:val="000000"/>
           <w:sz w:val="20"/>
           <w:szCs w:val="20"/>
+          <w:lang w:val="az-Latn-AZ"/>
         </w:rPr>
       </w:pPr>
     </w:p>
@@ -5257,127 +4890,18 @@
           <w:rFonts w:ascii="Arial" w:eastAsia="Times New Roman" w:hAnsi="Arial" w:cs="Arial"/>
           <w:sz w:val="20"/>
           <w:szCs w:val="20"/>
-        </w:rPr>
-      </w:pPr>
-      <w:proofErr w:type="spellStart"/>
-      <w:r>
-        <w:rPr>
-          <w:rFonts w:ascii="Arial" w:eastAsia="Times New Roman" w:hAnsi="Arial" w:cs="Arial"/>
-          <w:color w:val="000000"/>
-          <w:sz w:val="20"/>
-          <w:szCs w:val="20"/>
-        </w:rPr>
-        <w:t>Saytın</w:t>
-      </w:r>
-      <w:proofErr w:type="spellEnd"/>
-      <w:r>
-        <w:rPr>
-          <w:rFonts w:ascii="Arial" w:eastAsia="Times New Roman" w:hAnsi="Arial" w:cs="Arial"/>
-          <w:color w:val="000000"/>
-          <w:sz w:val="20"/>
-          <w:szCs w:val="20"/>
-        </w:rPr>
-        <w:t xml:space="preserve"> </w:t>
-      </w:r>
-      <w:proofErr w:type="spellStart"/>
-      <w:r>
-        <w:rPr>
-          <w:rFonts w:ascii="Arial" w:eastAsia="Times New Roman" w:hAnsi="Arial" w:cs="Arial"/>
-          <w:color w:val="000000"/>
-          <w:sz w:val="20"/>
-          <w:szCs w:val="20"/>
-        </w:rPr>
-        <w:t>xəbərlər</w:t>
-      </w:r>
-      <w:proofErr w:type="spellEnd"/>
-      <w:r>
-        <w:rPr>
-          <w:rFonts w:ascii="Arial" w:eastAsia="Times New Roman" w:hAnsi="Arial" w:cs="Arial"/>
-          <w:color w:val="000000"/>
-          <w:sz w:val="20"/>
-          <w:szCs w:val="20"/>
-        </w:rPr>
-        <w:t xml:space="preserve"> </w:t>
-      </w:r>
-      <w:proofErr w:type="spellStart"/>
-      <w:r>
-        <w:rPr>
-          <w:rFonts w:ascii="Arial" w:eastAsia="Times New Roman" w:hAnsi="Arial" w:cs="Arial"/>
-          <w:color w:val="000000"/>
-          <w:sz w:val="20"/>
-          <w:szCs w:val="20"/>
-        </w:rPr>
-        <w:t>bölümündə</w:t>
-      </w:r>
-      <w:proofErr w:type="spellEnd"/>
-      <w:r>
-        <w:rPr>
-          <w:rFonts w:ascii="Arial" w:eastAsia="Times New Roman" w:hAnsi="Arial" w:cs="Arial"/>
-          <w:color w:val="000000"/>
-          <w:sz w:val="20"/>
-          <w:szCs w:val="20"/>
-        </w:rPr>
-        <w:t xml:space="preserve"> </w:t>
-      </w:r>
-      <w:proofErr w:type="spellStart"/>
-      <w:r>
-        <w:rPr>
-          <w:rFonts w:ascii="Arial" w:eastAsia="Times New Roman" w:hAnsi="Arial" w:cs="Arial"/>
-          <w:color w:val="000000"/>
-          <w:sz w:val="20"/>
-          <w:szCs w:val="20"/>
-        </w:rPr>
-        <w:t>aşağıdakı</w:t>
-      </w:r>
-      <w:proofErr w:type="spellEnd"/>
-      <w:r>
-        <w:rPr>
-          <w:rFonts w:ascii="Arial" w:eastAsia="Times New Roman" w:hAnsi="Arial" w:cs="Arial"/>
-          <w:color w:val="000000"/>
-          <w:sz w:val="20"/>
-          <w:szCs w:val="20"/>
-        </w:rPr>
-        <w:t xml:space="preserve"> </w:t>
-      </w:r>
-      <w:proofErr w:type="spellStart"/>
-      <w:r>
-        <w:rPr>
-          <w:rFonts w:ascii="Arial" w:eastAsia="Times New Roman" w:hAnsi="Arial" w:cs="Arial"/>
-          <w:color w:val="000000"/>
-          <w:sz w:val="20"/>
-          <w:szCs w:val="20"/>
-        </w:rPr>
-        <w:t>funksionallıqlar</w:t>
-      </w:r>
-      <w:proofErr w:type="spellEnd"/>
-      <w:r>
-        <w:rPr>
-          <w:rFonts w:ascii="Arial" w:eastAsia="Times New Roman" w:hAnsi="Arial" w:cs="Arial"/>
-          <w:color w:val="000000"/>
-          <w:sz w:val="20"/>
-          <w:szCs w:val="20"/>
-        </w:rPr>
-        <w:t xml:space="preserve"> </w:t>
-      </w:r>
-      <w:proofErr w:type="spellStart"/>
-      <w:r>
-        <w:rPr>
-          <w:rFonts w:ascii="Arial" w:eastAsia="Times New Roman" w:hAnsi="Arial" w:cs="Arial"/>
-          <w:color w:val="000000"/>
-          <w:sz w:val="20"/>
-          <w:szCs w:val="20"/>
-        </w:rPr>
-        <w:t>olacaq</w:t>
-      </w:r>
-      <w:proofErr w:type="spellEnd"/>
-      <w:r>
-        <w:rPr>
-          <w:rFonts w:ascii="Arial" w:eastAsia="Times New Roman" w:hAnsi="Arial" w:cs="Arial"/>
-          <w:color w:val="000000"/>
-          <w:sz w:val="20"/>
-          <w:szCs w:val="20"/>
-        </w:rPr>
-        <w:t>.</w:t>
+          <w:lang w:val="az-Latn-AZ"/>
+        </w:rPr>
+      </w:pPr>
+      <w:r>
+        <w:rPr>
+          <w:rFonts w:ascii="Arial" w:eastAsia="Times New Roman" w:hAnsi="Arial" w:cs="Arial"/>
+          <w:color w:val="000000"/>
+          <w:sz w:val="20"/>
+          <w:szCs w:val="20"/>
+          <w:lang w:val="az-Latn-AZ"/>
+        </w:rPr>
+        <w:t>Saytın xəbərlər bölümündə aşağıdakı funksionallıqlar olacaq.</w:t>
       </w:r>
     </w:p>
     <w:p>
@@ -5387,6 +4911,7 @@
           <w:rFonts w:ascii="Arial" w:eastAsia="Times New Roman" w:hAnsi="Arial" w:cs="Arial"/>
           <w:sz w:val="20"/>
           <w:szCs w:val="20"/>
+          <w:lang w:val="az-Latn-AZ"/>
         </w:rPr>
       </w:pPr>
     </w:p>
@@ -5444,7 +4969,27 @@
           <w:sz w:val="20"/>
           <w:szCs w:val="20"/>
         </w:rPr>
-        <w:t xml:space="preserve"> və </w:t>
+        <w:t xml:space="preserve"> </w:t>
+      </w:r>
+      <w:proofErr w:type="spellStart"/>
+      <w:r>
+        <w:rPr>
+          <w:rFonts w:ascii="Arial" w:eastAsia="Times New Roman" w:hAnsi="Arial" w:cs="Arial"/>
+          <w:color w:val="000000"/>
+          <w:sz w:val="20"/>
+          <w:szCs w:val="20"/>
+        </w:rPr>
+        <w:t>və</w:t>
+      </w:r>
+      <w:proofErr w:type="spellEnd"/>
+      <w:r>
+        <w:rPr>
+          <w:rFonts w:ascii="Arial" w:eastAsia="Times New Roman" w:hAnsi="Arial" w:cs="Arial"/>
+          <w:color w:val="000000"/>
+          <w:sz w:val="20"/>
+          <w:szCs w:val="20"/>
+        </w:rPr>
+        <w:t xml:space="preserve"> </w:t>
       </w:r>
       <w:proofErr w:type="spellStart"/>
       <w:r>
@@ -5804,45 +5349,43 @@
           <w:szCs w:val="20"/>
         </w:rPr>
       </w:pPr>
-      <w:proofErr w:type="spellStart"/>
-      <w:r>
-        <w:rPr>
-          <w:rFonts w:ascii="Arial" w:eastAsia="Times New Roman" w:hAnsi="Arial" w:cs="Arial"/>
-          <w:color w:val="000000"/>
-          <w:sz w:val="20"/>
-          <w:szCs w:val="20"/>
-        </w:rPr>
-        <w:t>Xəbərin</w:t>
-      </w:r>
-      <w:proofErr w:type="spellEnd"/>
-      <w:r>
-        <w:rPr>
-          <w:rFonts w:ascii="Arial" w:eastAsia="Times New Roman" w:hAnsi="Arial" w:cs="Arial"/>
-          <w:color w:val="000000"/>
-          <w:sz w:val="20"/>
-          <w:szCs w:val="20"/>
-        </w:rPr>
-        <w:t xml:space="preserve"> </w:t>
-      </w:r>
-      <w:proofErr w:type="spellStart"/>
-      <w:r>
-        <w:rPr>
-          <w:rFonts w:ascii="Arial" w:eastAsia="Times New Roman" w:hAnsi="Arial" w:cs="Arial"/>
-          <w:color w:val="000000"/>
-          <w:sz w:val="20"/>
-          <w:szCs w:val="20"/>
-        </w:rPr>
-        <w:t>url</w:t>
-      </w:r>
-      <w:proofErr w:type="spellEnd"/>
-      <w:r>
-        <w:rPr>
-          <w:rFonts w:ascii="Arial" w:eastAsia="Times New Roman" w:hAnsi="Arial" w:cs="Arial"/>
-          <w:color w:val="000000"/>
-          <w:sz w:val="20"/>
-          <w:szCs w:val="20"/>
-        </w:rPr>
-        <w:t xml:space="preserve"> və meta description, keyword </w:t>
+      <w:r>
+        <w:rPr>
+          <w:rFonts w:ascii="Arial" w:eastAsia="Times New Roman" w:hAnsi="Arial" w:cs="Arial"/>
+          <w:color w:val="000000"/>
+          <w:sz w:val="20"/>
+          <w:szCs w:val="20"/>
+        </w:rPr>
+        <w:t>`</w:t>
+      </w:r>
+      <w:r>
+        <w:rPr>
+          <w:rFonts w:ascii="Arial" w:eastAsia="Times New Roman" w:hAnsi="Arial" w:cs="Arial"/>
+          <w:color w:val="000000"/>
+          <w:sz w:val="20"/>
+          <w:szCs w:val="20"/>
+        </w:rPr>
+        <w:t xml:space="preserve"> </w:t>
+      </w:r>
+      <w:proofErr w:type="spellStart"/>
+      <w:r>
+        <w:rPr>
+          <w:rFonts w:ascii="Arial" w:eastAsia="Times New Roman" w:hAnsi="Arial" w:cs="Arial"/>
+          <w:color w:val="000000"/>
+          <w:sz w:val="20"/>
+          <w:szCs w:val="20"/>
+        </w:rPr>
+        <w:t>və</w:t>
+      </w:r>
+      <w:proofErr w:type="spellEnd"/>
+      <w:r>
+        <w:rPr>
+          <w:rFonts w:ascii="Arial" w:eastAsia="Times New Roman" w:hAnsi="Arial" w:cs="Arial"/>
+          <w:color w:val="000000"/>
+          <w:sz w:val="20"/>
+          <w:szCs w:val="20"/>
+        </w:rPr>
+        <w:t xml:space="preserve"> meta description, keyword </w:t>
       </w:r>
       <w:proofErr w:type="spellStart"/>
       <w:r>
@@ -5875,6 +5418,7 @@
         <w:t>ayrı-ayrılıqda</w:t>
       </w:r>
       <w:proofErr w:type="spellEnd"/>
+      <w:proofErr w:type="gramStart"/>
       <w:r>
         <w:rPr>
           <w:rFonts w:ascii="Arial" w:eastAsia="Times New Roman" w:hAnsi="Arial" w:cs="Arial"/>
@@ -5884,6 +5428,7 @@
         </w:rPr>
         <w:t>);</w:t>
       </w:r>
+      <w:proofErr w:type="gramEnd"/>
     </w:p>
     <w:p>
       <w:pPr>
@@ -6125,7 +5670,27 @@
           <w:sz w:val="20"/>
           <w:szCs w:val="20"/>
         </w:rPr>
-        <w:t xml:space="preserve"> ki, </w:t>
+        <w:t xml:space="preserve"> </w:t>
+      </w:r>
+      <w:proofErr w:type="spellStart"/>
+      <w:r>
+        <w:rPr>
+          <w:rFonts w:ascii="Arial" w:eastAsia="Times New Roman" w:hAnsi="Arial" w:cs="Arial"/>
+          <w:color w:val="000000"/>
+          <w:sz w:val="20"/>
+          <w:szCs w:val="20"/>
+        </w:rPr>
+        <w:t>ki</w:t>
+      </w:r>
+      <w:proofErr w:type="spellEnd"/>
+      <w:r>
+        <w:rPr>
+          <w:rFonts w:ascii="Arial" w:eastAsia="Times New Roman" w:hAnsi="Arial" w:cs="Arial"/>
+          <w:color w:val="000000"/>
+          <w:sz w:val="20"/>
+          <w:szCs w:val="20"/>
+        </w:rPr>
+        <w:t xml:space="preserve">, </w:t>
       </w:r>
       <w:proofErr w:type="spellStart"/>
       <w:r>
@@ -6402,7 +5967,27 @@
           <w:sz w:val="20"/>
           <w:szCs w:val="20"/>
         </w:rPr>
-        <w:t xml:space="preserve"> ki, PC-</w:t>
+        <w:t xml:space="preserve"> </w:t>
+      </w:r>
+      <w:proofErr w:type="spellStart"/>
+      <w:r>
+        <w:rPr>
+          <w:rFonts w:ascii="Arial" w:eastAsia="Times New Roman" w:hAnsi="Arial" w:cs="Arial"/>
+          <w:color w:val="000000"/>
+          <w:sz w:val="20"/>
+          <w:szCs w:val="20"/>
+        </w:rPr>
+        <w:t>ki</w:t>
+      </w:r>
+      <w:proofErr w:type="spellEnd"/>
+      <w:r>
+        <w:rPr>
+          <w:rFonts w:ascii="Arial" w:eastAsia="Times New Roman" w:hAnsi="Arial" w:cs="Arial"/>
+          <w:color w:val="000000"/>
+          <w:sz w:val="20"/>
+          <w:szCs w:val="20"/>
+        </w:rPr>
+        <w:t>, PC-</w:t>
       </w:r>
       <w:proofErr w:type="spellStart"/>
       <w:r>
@@ -6579,27 +6164,7 @@
           <w:sz w:val="20"/>
           <w:szCs w:val="20"/>
         </w:rPr>
-        <w:t xml:space="preserve"> </w:t>
-      </w:r>
-      <w:proofErr w:type="spellStart"/>
-      <w:r>
-        <w:rPr>
-          <w:rFonts w:ascii="Arial" w:eastAsia="Times New Roman" w:hAnsi="Arial" w:cs="Arial"/>
-          <w:color w:val="000000"/>
-          <w:sz w:val="20"/>
-          <w:szCs w:val="20"/>
-        </w:rPr>
-        <w:t>ola</w:t>
-      </w:r>
-      <w:proofErr w:type="spellEnd"/>
-      <w:r>
-        <w:rPr>
-          <w:rFonts w:ascii="Arial" w:eastAsia="Times New Roman" w:hAnsi="Arial" w:cs="Arial"/>
-          <w:color w:val="000000"/>
-          <w:sz w:val="20"/>
-          <w:szCs w:val="20"/>
-        </w:rPr>
-        <w:t xml:space="preserve"> </w:t>
+        <w:t xml:space="preserve"> ola </w:t>
       </w:r>
       <w:proofErr w:type="spellStart"/>
       <w:r>
@@ -6828,7 +6393,31 @@
           <w:sz w:val="20"/>
           <w:szCs w:val="20"/>
         </w:rPr>
-        <w:t xml:space="preserve"> istifadə </w:t>
+        <w:t xml:space="preserve"> </w:t>
+      </w:r>
+      <w:proofErr w:type="spellStart"/>
+      <w:r>
+        <w:rPr>
+          <w:rFonts w:ascii="Arial" w:eastAsia="Times New Roman" w:hAnsi="Arial" w:cs="Arial"/>
+          <w:b/>
+          <w:bCs/>
+          <w:color w:val="FF0000"/>
+          <w:sz w:val="20"/>
+          <w:szCs w:val="20"/>
+        </w:rPr>
+        <w:t>istifadə</w:t>
+      </w:r>
+      <w:proofErr w:type="spellEnd"/>
+      <w:r>
+        <w:rPr>
+          <w:rFonts w:ascii="Arial" w:eastAsia="Times New Roman" w:hAnsi="Arial" w:cs="Arial"/>
+          <w:b/>
+          <w:bCs/>
+          <w:color w:val="FF0000"/>
+          <w:sz w:val="20"/>
+          <w:szCs w:val="20"/>
+        </w:rPr>
+        <w:t xml:space="preserve"> </w:t>
       </w:r>
       <w:proofErr w:type="spellStart"/>
       <w:r>
@@ -7395,7 +6984,27 @@
           <w:sz w:val="20"/>
           <w:szCs w:val="20"/>
         </w:rPr>
-        <w:t xml:space="preserve"> üçün </w:t>
+        <w:t xml:space="preserve"> </w:t>
+      </w:r>
+      <w:proofErr w:type="spellStart"/>
+      <w:r>
+        <w:rPr>
+          <w:rFonts w:ascii="Arial" w:eastAsia="Times New Roman" w:hAnsi="Arial" w:cs="Arial"/>
+          <w:color w:val="000000"/>
+          <w:sz w:val="20"/>
+          <w:szCs w:val="20"/>
+        </w:rPr>
+        <w:t>üçün</w:t>
+      </w:r>
+      <w:proofErr w:type="spellEnd"/>
+      <w:r>
+        <w:rPr>
+          <w:rFonts w:ascii="Arial" w:eastAsia="Times New Roman" w:hAnsi="Arial" w:cs="Arial"/>
+          <w:color w:val="000000"/>
+          <w:sz w:val="20"/>
+          <w:szCs w:val="20"/>
+        </w:rPr>
+        <w:t xml:space="preserve"> </w:t>
       </w:r>
       <w:proofErr w:type="spellStart"/>
       <w:r>
@@ -7724,9 +7333,9 @@
           <w:color w:val="000000"/>
           <w:sz w:val="20"/>
           <w:szCs w:val="20"/>
-        </w:rPr>
-      </w:pPr>
-      <w:proofErr w:type="spellStart"/>
+          <w:lang w:val="az-Latn-AZ"/>
+        </w:rPr>
+      </w:pPr>
       <w:r>
         <w:rPr>
           <w:rFonts w:ascii="Arial" w:eastAsia="Times New Roman" w:hAnsi="Arial" w:cs="Arial"/>
@@ -7734,308 +7343,19 @@
           <w:color w:val="FF0000"/>
           <w:sz w:val="20"/>
           <w:szCs w:val="20"/>
-        </w:rPr>
-        <w:t>Qeyd</w:t>
-      </w:r>
-      <w:proofErr w:type="spellEnd"/>
-      <w:r>
-        <w:rPr>
-          <w:rFonts w:ascii="Arial" w:eastAsia="Times New Roman" w:hAnsi="Arial" w:cs="Arial"/>
-          <w:b/>
-          <w:color w:val="FF0000"/>
-          <w:sz w:val="20"/>
-          <w:szCs w:val="20"/>
-        </w:rPr>
-        <w:t>.</w:t>
-      </w:r>
-      <w:r>
-        <w:rPr>
-          <w:rFonts w:ascii="Arial" w:eastAsia="Times New Roman" w:hAnsi="Arial" w:cs="Arial"/>
-          <w:color w:val="000000"/>
-          <w:sz w:val="20"/>
-          <w:szCs w:val="20"/>
-        </w:rPr>
-        <w:t xml:space="preserve"> </w:t>
-      </w:r>
-      <w:proofErr w:type="spellStart"/>
-      <w:r>
-        <w:rPr>
-          <w:rFonts w:ascii="Arial" w:eastAsia="Times New Roman" w:hAnsi="Arial" w:cs="Arial"/>
-          <w:color w:val="000000"/>
-          <w:sz w:val="20"/>
-          <w:szCs w:val="20"/>
-        </w:rPr>
-        <w:t>Ardıcıllıq</w:t>
-      </w:r>
-      <w:proofErr w:type="spellEnd"/>
-      <w:r>
-        <w:rPr>
-          <w:rFonts w:ascii="Arial" w:eastAsia="Times New Roman" w:hAnsi="Arial" w:cs="Arial"/>
-          <w:color w:val="000000"/>
-          <w:sz w:val="20"/>
-          <w:szCs w:val="20"/>
-        </w:rPr>
-        <w:t xml:space="preserve"> </w:t>
-      </w:r>
-      <w:proofErr w:type="spellStart"/>
-      <w:r>
-        <w:rPr>
-          <w:rFonts w:ascii="Arial" w:eastAsia="Times New Roman" w:hAnsi="Arial" w:cs="Arial"/>
-          <w:color w:val="000000"/>
-          <w:sz w:val="20"/>
-          <w:szCs w:val="20"/>
-        </w:rPr>
-        <w:t>funksiyası</w:t>
-      </w:r>
-      <w:proofErr w:type="spellEnd"/>
-      <w:r>
-        <w:rPr>
-          <w:rFonts w:ascii="Arial" w:eastAsia="Times New Roman" w:hAnsi="Arial" w:cs="Arial"/>
-          <w:color w:val="000000"/>
-          <w:sz w:val="20"/>
-          <w:szCs w:val="20"/>
-        </w:rPr>
-        <w:t xml:space="preserve"> </w:t>
-      </w:r>
-      <w:proofErr w:type="spellStart"/>
-      <w:r>
-        <w:rPr>
-          <w:rFonts w:ascii="Arial" w:eastAsia="Times New Roman" w:hAnsi="Arial" w:cs="Arial"/>
-          <w:color w:val="000000"/>
-          <w:sz w:val="20"/>
-          <w:szCs w:val="20"/>
-        </w:rPr>
-        <w:t>qoyulsun</w:t>
-      </w:r>
-      <w:proofErr w:type="spellEnd"/>
-      <w:r>
-        <w:rPr>
-          <w:rFonts w:ascii="Arial" w:eastAsia="Times New Roman" w:hAnsi="Arial" w:cs="Arial"/>
-          <w:color w:val="000000"/>
-          <w:sz w:val="20"/>
-          <w:szCs w:val="20"/>
-        </w:rPr>
-        <w:t xml:space="preserve">. Drag drop </w:t>
-      </w:r>
-      <w:proofErr w:type="spellStart"/>
-      <w:r>
-        <w:rPr>
-          <w:rFonts w:ascii="Arial" w:eastAsia="Times New Roman" w:hAnsi="Arial" w:cs="Arial"/>
-          <w:color w:val="000000"/>
-          <w:sz w:val="20"/>
-          <w:szCs w:val="20"/>
-        </w:rPr>
-        <w:t>edib</w:t>
-      </w:r>
-      <w:proofErr w:type="spellEnd"/>
-      <w:r>
-        <w:rPr>
-          <w:rFonts w:ascii="Arial" w:eastAsia="Times New Roman" w:hAnsi="Arial" w:cs="Arial"/>
-          <w:color w:val="000000"/>
-          <w:sz w:val="20"/>
-          <w:szCs w:val="20"/>
-        </w:rPr>
-        <w:t xml:space="preserve"> </w:t>
-      </w:r>
-      <w:proofErr w:type="spellStart"/>
-      <w:r>
-        <w:rPr>
-          <w:rFonts w:ascii="Arial" w:eastAsia="Times New Roman" w:hAnsi="Arial" w:cs="Arial"/>
-          <w:color w:val="000000"/>
-          <w:sz w:val="20"/>
-          <w:szCs w:val="20"/>
-        </w:rPr>
-        <w:t>sürüşdürülə</w:t>
-      </w:r>
-      <w:proofErr w:type="spellEnd"/>
-      <w:r>
-        <w:rPr>
-          <w:rFonts w:ascii="Arial" w:eastAsia="Times New Roman" w:hAnsi="Arial" w:cs="Arial"/>
-          <w:color w:val="000000"/>
-          <w:sz w:val="20"/>
-          <w:szCs w:val="20"/>
-        </w:rPr>
-        <w:t xml:space="preserve"> </w:t>
-      </w:r>
-      <w:proofErr w:type="spellStart"/>
-      <w:r>
-        <w:rPr>
-          <w:rFonts w:ascii="Arial" w:eastAsia="Times New Roman" w:hAnsi="Arial" w:cs="Arial"/>
-          <w:color w:val="000000"/>
-          <w:sz w:val="20"/>
-          <w:szCs w:val="20"/>
-        </w:rPr>
-        <w:t>bilsin</w:t>
-      </w:r>
-      <w:proofErr w:type="spellEnd"/>
-      <w:r>
-        <w:rPr>
-          <w:rFonts w:ascii="Arial" w:eastAsia="Times New Roman" w:hAnsi="Arial" w:cs="Arial"/>
-          <w:color w:val="000000"/>
-          <w:sz w:val="20"/>
-          <w:szCs w:val="20"/>
-        </w:rPr>
-        <w:t xml:space="preserve"> ki, </w:t>
-      </w:r>
-      <w:proofErr w:type="spellStart"/>
-      <w:r>
-        <w:rPr>
-          <w:rFonts w:ascii="Arial" w:eastAsia="Times New Roman" w:hAnsi="Arial" w:cs="Arial"/>
-          <w:color w:val="000000"/>
-          <w:sz w:val="20"/>
-          <w:szCs w:val="20"/>
-        </w:rPr>
-        <w:t>müştəri</w:t>
-      </w:r>
-      <w:proofErr w:type="spellEnd"/>
-      <w:r>
-        <w:rPr>
-          <w:rFonts w:ascii="Arial" w:eastAsia="Times New Roman" w:hAnsi="Arial" w:cs="Arial"/>
-          <w:color w:val="000000"/>
-          <w:sz w:val="20"/>
-          <w:szCs w:val="20"/>
-        </w:rPr>
-        <w:t xml:space="preserve"> </w:t>
-      </w:r>
-      <w:proofErr w:type="spellStart"/>
-      <w:r>
-        <w:rPr>
-          <w:rFonts w:ascii="Arial" w:eastAsia="Times New Roman" w:hAnsi="Arial" w:cs="Arial"/>
-          <w:color w:val="000000"/>
-          <w:sz w:val="20"/>
-          <w:szCs w:val="20"/>
-        </w:rPr>
-        <w:t>hansı</w:t>
-      </w:r>
-      <w:proofErr w:type="spellEnd"/>
-      <w:r>
-        <w:rPr>
-          <w:rFonts w:ascii="Arial" w:eastAsia="Times New Roman" w:hAnsi="Arial" w:cs="Arial"/>
-          <w:color w:val="000000"/>
-          <w:sz w:val="20"/>
-          <w:szCs w:val="20"/>
-        </w:rPr>
-        <w:t xml:space="preserve"> </w:t>
-      </w:r>
-      <w:proofErr w:type="spellStart"/>
-      <w:r>
-        <w:rPr>
-          <w:rFonts w:ascii="Arial" w:eastAsia="Times New Roman" w:hAnsi="Arial" w:cs="Arial"/>
-          <w:color w:val="000000"/>
-          <w:sz w:val="20"/>
-          <w:szCs w:val="20"/>
-        </w:rPr>
-        <w:t>videonu</w:t>
-      </w:r>
-      <w:proofErr w:type="spellEnd"/>
-      <w:r>
-        <w:rPr>
-          <w:rFonts w:ascii="Arial" w:eastAsia="Times New Roman" w:hAnsi="Arial" w:cs="Arial"/>
-          <w:color w:val="000000"/>
-          <w:sz w:val="20"/>
-          <w:szCs w:val="20"/>
-        </w:rPr>
-        <w:t xml:space="preserve"> </w:t>
-      </w:r>
-      <w:proofErr w:type="spellStart"/>
-      <w:r>
-        <w:rPr>
-          <w:rFonts w:ascii="Arial" w:eastAsia="Times New Roman" w:hAnsi="Arial" w:cs="Arial"/>
-          <w:color w:val="000000"/>
-          <w:sz w:val="20"/>
-          <w:szCs w:val="20"/>
-        </w:rPr>
-        <w:t>istəsə</w:t>
-      </w:r>
-      <w:proofErr w:type="spellEnd"/>
-      <w:r>
-        <w:rPr>
-          <w:rFonts w:ascii="Arial" w:eastAsia="Times New Roman" w:hAnsi="Arial" w:cs="Arial"/>
-          <w:color w:val="000000"/>
-          <w:sz w:val="20"/>
-          <w:szCs w:val="20"/>
-        </w:rPr>
-        <w:t xml:space="preserve"> </w:t>
-      </w:r>
-      <w:proofErr w:type="spellStart"/>
-      <w:r>
-        <w:rPr>
-          <w:rFonts w:ascii="Arial" w:eastAsia="Times New Roman" w:hAnsi="Arial" w:cs="Arial"/>
-          <w:color w:val="000000"/>
-          <w:sz w:val="20"/>
-          <w:szCs w:val="20"/>
-        </w:rPr>
-        <w:t>ön</w:t>
-      </w:r>
-      <w:proofErr w:type="spellEnd"/>
-      <w:r>
-        <w:rPr>
-          <w:rFonts w:ascii="Arial" w:eastAsia="Times New Roman" w:hAnsi="Arial" w:cs="Arial"/>
-          <w:color w:val="000000"/>
-          <w:sz w:val="20"/>
-          <w:szCs w:val="20"/>
-        </w:rPr>
-        <w:t xml:space="preserve"> </w:t>
-      </w:r>
-      <w:proofErr w:type="spellStart"/>
-      <w:r>
-        <w:rPr>
-          <w:rFonts w:ascii="Arial" w:eastAsia="Times New Roman" w:hAnsi="Arial" w:cs="Arial"/>
-          <w:color w:val="000000"/>
-          <w:sz w:val="20"/>
-          <w:szCs w:val="20"/>
-        </w:rPr>
-        <w:t>plana</w:t>
-      </w:r>
-      <w:proofErr w:type="spellEnd"/>
-      <w:r>
-        <w:rPr>
-          <w:rFonts w:ascii="Arial" w:eastAsia="Times New Roman" w:hAnsi="Arial" w:cs="Arial"/>
-          <w:color w:val="000000"/>
-          <w:sz w:val="20"/>
-          <w:szCs w:val="20"/>
-        </w:rPr>
-        <w:t xml:space="preserve"> </w:t>
-      </w:r>
-      <w:proofErr w:type="spellStart"/>
-      <w:r>
-        <w:rPr>
-          <w:rFonts w:ascii="Arial" w:eastAsia="Times New Roman" w:hAnsi="Arial" w:cs="Arial"/>
-          <w:color w:val="000000"/>
-          <w:sz w:val="20"/>
-          <w:szCs w:val="20"/>
-        </w:rPr>
-        <w:t>çəkə</w:t>
-      </w:r>
-      <w:proofErr w:type="spellEnd"/>
-      <w:r>
-        <w:rPr>
-          <w:rFonts w:ascii="Arial" w:eastAsia="Times New Roman" w:hAnsi="Arial" w:cs="Arial"/>
-          <w:color w:val="000000"/>
-          <w:sz w:val="20"/>
-          <w:szCs w:val="20"/>
-        </w:rPr>
-        <w:t xml:space="preserve"> </w:t>
-      </w:r>
-      <w:proofErr w:type="spellStart"/>
-      <w:r>
-        <w:rPr>
-          <w:rFonts w:ascii="Arial" w:eastAsia="Times New Roman" w:hAnsi="Arial" w:cs="Arial"/>
-          <w:color w:val="000000"/>
-          <w:sz w:val="20"/>
-          <w:szCs w:val="20"/>
-        </w:rPr>
-        <w:t>bilsinlər</w:t>
-      </w:r>
-      <w:proofErr w:type="spellEnd"/>
-      <w:r>
-        <w:rPr>
-          <w:rFonts w:ascii="Arial" w:eastAsia="Times New Roman" w:hAnsi="Arial" w:cs="Arial"/>
-          <w:color w:val="000000"/>
-          <w:sz w:val="20"/>
-          <w:szCs w:val="20"/>
-        </w:rPr>
-        <w:t>.</w:t>
+          <w:lang w:val="az-Latn-AZ"/>
+        </w:rPr>
+        <w:t>Qeyd.</w:t>
+      </w:r>
+      <w:r>
+        <w:rPr>
+          <w:rFonts w:ascii="Arial" w:eastAsia="Times New Roman" w:hAnsi="Arial" w:cs="Arial"/>
+          <w:color w:val="000000"/>
+          <w:sz w:val="20"/>
+          <w:szCs w:val="20"/>
+          <w:lang w:val="az-Latn-AZ"/>
+        </w:rPr>
+        <w:t xml:space="preserve"> Ardıcıllıq funksiyası qoyulsun. Drag drop edib sürüşdürülə bilsin ki, müştəri hansı videonu istəsə ön plana çəkə bilsinlər.</w:t>
       </w:r>
     </w:p>
     <w:p>
@@ -8082,127 +7402,18 @@
           <w:rFonts w:ascii="Arial" w:eastAsia="Times New Roman" w:hAnsi="Arial" w:cs="Arial"/>
           <w:sz w:val="20"/>
           <w:szCs w:val="20"/>
-        </w:rPr>
-      </w:pPr>
-      <w:proofErr w:type="spellStart"/>
-      <w:r>
-        <w:rPr>
-          <w:rFonts w:ascii="Arial" w:eastAsia="Times New Roman" w:hAnsi="Arial" w:cs="Arial"/>
-          <w:color w:val="000000"/>
-          <w:sz w:val="20"/>
-          <w:szCs w:val="20"/>
-        </w:rPr>
-        <w:t>Saytın</w:t>
-      </w:r>
-      <w:proofErr w:type="spellEnd"/>
-      <w:r>
-        <w:rPr>
-          <w:rFonts w:ascii="Arial" w:eastAsia="Times New Roman" w:hAnsi="Arial" w:cs="Arial"/>
-          <w:color w:val="000000"/>
-          <w:sz w:val="20"/>
-          <w:szCs w:val="20"/>
-        </w:rPr>
-        <w:t xml:space="preserve"> </w:t>
-      </w:r>
-      <w:proofErr w:type="spellStart"/>
-      <w:r>
-        <w:rPr>
-          <w:rFonts w:ascii="Arial" w:eastAsia="Times New Roman" w:hAnsi="Arial" w:cs="Arial"/>
-          <w:color w:val="000000"/>
-          <w:sz w:val="20"/>
-          <w:szCs w:val="20"/>
-        </w:rPr>
-        <w:t>bloq</w:t>
-      </w:r>
-      <w:proofErr w:type="spellEnd"/>
-      <w:r>
-        <w:rPr>
-          <w:rFonts w:ascii="Arial" w:eastAsia="Times New Roman" w:hAnsi="Arial" w:cs="Arial"/>
-          <w:color w:val="000000"/>
-          <w:sz w:val="20"/>
-          <w:szCs w:val="20"/>
-        </w:rPr>
-        <w:t xml:space="preserve"> </w:t>
-      </w:r>
-      <w:proofErr w:type="spellStart"/>
-      <w:r>
-        <w:rPr>
-          <w:rFonts w:ascii="Arial" w:eastAsia="Times New Roman" w:hAnsi="Arial" w:cs="Arial"/>
-          <w:color w:val="000000"/>
-          <w:sz w:val="20"/>
-          <w:szCs w:val="20"/>
-        </w:rPr>
-        <w:t>bölümündə</w:t>
-      </w:r>
-      <w:proofErr w:type="spellEnd"/>
-      <w:r>
-        <w:rPr>
-          <w:rFonts w:ascii="Arial" w:eastAsia="Times New Roman" w:hAnsi="Arial" w:cs="Arial"/>
-          <w:color w:val="000000"/>
-          <w:sz w:val="20"/>
-          <w:szCs w:val="20"/>
-        </w:rPr>
-        <w:t xml:space="preserve"> </w:t>
-      </w:r>
-      <w:proofErr w:type="spellStart"/>
-      <w:r>
-        <w:rPr>
-          <w:rFonts w:ascii="Arial" w:eastAsia="Times New Roman" w:hAnsi="Arial" w:cs="Arial"/>
-          <w:color w:val="000000"/>
-          <w:sz w:val="20"/>
-          <w:szCs w:val="20"/>
-        </w:rPr>
-        <w:t>aşağıdakı</w:t>
-      </w:r>
-      <w:proofErr w:type="spellEnd"/>
-      <w:r>
-        <w:rPr>
-          <w:rFonts w:ascii="Arial" w:eastAsia="Times New Roman" w:hAnsi="Arial" w:cs="Arial"/>
-          <w:color w:val="000000"/>
-          <w:sz w:val="20"/>
-          <w:szCs w:val="20"/>
-        </w:rPr>
-        <w:t xml:space="preserve"> </w:t>
-      </w:r>
-      <w:proofErr w:type="spellStart"/>
-      <w:r>
-        <w:rPr>
-          <w:rFonts w:ascii="Arial" w:eastAsia="Times New Roman" w:hAnsi="Arial" w:cs="Arial"/>
-          <w:color w:val="000000"/>
-          <w:sz w:val="20"/>
-          <w:szCs w:val="20"/>
-        </w:rPr>
-        <w:t>funksionallıqlar</w:t>
-      </w:r>
-      <w:proofErr w:type="spellEnd"/>
-      <w:r>
-        <w:rPr>
-          <w:rFonts w:ascii="Arial" w:eastAsia="Times New Roman" w:hAnsi="Arial" w:cs="Arial"/>
-          <w:color w:val="000000"/>
-          <w:sz w:val="20"/>
-          <w:szCs w:val="20"/>
-        </w:rPr>
-        <w:t xml:space="preserve"> </w:t>
-      </w:r>
-      <w:proofErr w:type="spellStart"/>
-      <w:r>
-        <w:rPr>
-          <w:rFonts w:ascii="Arial" w:eastAsia="Times New Roman" w:hAnsi="Arial" w:cs="Arial"/>
-          <w:color w:val="000000"/>
-          <w:sz w:val="20"/>
-          <w:szCs w:val="20"/>
-        </w:rPr>
-        <w:t>olacaq</w:t>
-      </w:r>
-      <w:proofErr w:type="spellEnd"/>
-      <w:r>
-        <w:rPr>
-          <w:rFonts w:ascii="Arial" w:eastAsia="Times New Roman" w:hAnsi="Arial" w:cs="Arial"/>
-          <w:color w:val="000000"/>
-          <w:sz w:val="20"/>
-          <w:szCs w:val="20"/>
-        </w:rPr>
-        <w:t>.</w:t>
+          <w:lang w:val="az-Latn-AZ"/>
+        </w:rPr>
+      </w:pPr>
+      <w:r>
+        <w:rPr>
+          <w:rFonts w:ascii="Arial" w:eastAsia="Times New Roman" w:hAnsi="Arial" w:cs="Arial"/>
+          <w:color w:val="000000"/>
+          <w:sz w:val="20"/>
+          <w:szCs w:val="20"/>
+          <w:lang w:val="az-Latn-AZ"/>
+        </w:rPr>
+        <w:t>Saytın bloq bölümündə aşağıdakı funksionallıqlar olacaq.</w:t>
       </w:r>
     </w:p>
     <w:p>
@@ -8212,6 +7423,7 @@
           <w:rFonts w:ascii="Arial" w:eastAsia="Times New Roman" w:hAnsi="Arial" w:cs="Arial"/>
           <w:sz w:val="20"/>
           <w:szCs w:val="20"/>
+          <w:lang w:val="az-Latn-AZ"/>
         </w:rPr>
       </w:pPr>
     </w:p>
@@ -8269,7 +7481,27 @@
           <w:sz w:val="20"/>
           <w:szCs w:val="20"/>
         </w:rPr>
-        <w:t xml:space="preserve"> və </w:t>
+        <w:t xml:space="preserve"> </w:t>
+      </w:r>
+      <w:proofErr w:type="spellStart"/>
+      <w:r>
+        <w:rPr>
+          <w:rFonts w:ascii="Arial" w:eastAsia="Times New Roman" w:hAnsi="Arial" w:cs="Arial"/>
+          <w:color w:val="000000"/>
+          <w:sz w:val="20"/>
+          <w:szCs w:val="20"/>
+        </w:rPr>
+        <w:t>və</w:t>
+      </w:r>
+      <w:proofErr w:type="spellEnd"/>
+      <w:r>
+        <w:rPr>
+          <w:rFonts w:ascii="Arial" w:eastAsia="Times New Roman" w:hAnsi="Arial" w:cs="Arial"/>
+          <w:color w:val="000000"/>
+          <w:sz w:val="20"/>
+          <w:szCs w:val="20"/>
+        </w:rPr>
+        <w:t xml:space="preserve"> </w:t>
       </w:r>
       <w:proofErr w:type="spellStart"/>
       <w:r>
@@ -8628,8 +7860,19 @@
           <w:sz w:val="20"/>
           <w:szCs w:val="20"/>
         </w:rPr>
-        <w:t xml:space="preserve"> üçün</w:t>
-      </w:r>
+        <w:t xml:space="preserve"> </w:t>
+      </w:r>
+      <w:proofErr w:type="spellStart"/>
+      <w:r>
+        <w:rPr>
+          <w:rFonts w:ascii="Arial" w:eastAsia="Times New Roman" w:hAnsi="Arial" w:cs="Arial"/>
+          <w:color w:val="000000"/>
+          <w:sz w:val="20"/>
+          <w:szCs w:val="20"/>
+        </w:rPr>
+        <w:t>üçün</w:t>
+      </w:r>
+      <w:proofErr w:type="spellEnd"/>
       <w:r>
         <w:rPr>
           <w:rFonts w:ascii="Arial" w:eastAsia="Times New Roman" w:hAnsi="Arial" w:cs="Arial"/>
@@ -8705,7 +7948,27 @@
           <w:sz w:val="20"/>
           <w:szCs w:val="20"/>
         </w:rPr>
-        <w:t xml:space="preserve"> və meta description, keyword </w:t>
+        <w:t xml:space="preserve"> </w:t>
+      </w:r>
+      <w:proofErr w:type="spellStart"/>
+      <w:r>
+        <w:rPr>
+          <w:rFonts w:ascii="Arial" w:eastAsia="Times New Roman" w:hAnsi="Arial" w:cs="Arial"/>
+          <w:color w:val="000000"/>
+          <w:sz w:val="20"/>
+          <w:szCs w:val="20"/>
+        </w:rPr>
+        <w:t>və</w:t>
+      </w:r>
+      <w:proofErr w:type="spellEnd"/>
+      <w:r>
+        <w:rPr>
+          <w:rFonts w:ascii="Arial" w:eastAsia="Times New Roman" w:hAnsi="Arial" w:cs="Arial"/>
+          <w:color w:val="000000"/>
+          <w:sz w:val="20"/>
+          <w:szCs w:val="20"/>
+        </w:rPr>
+        <w:t xml:space="preserve"> meta description, keyword </w:t>
       </w:r>
       <w:proofErr w:type="spellStart"/>
       <w:r>
@@ -8988,7 +8251,27 @@
           <w:sz w:val="20"/>
           <w:szCs w:val="20"/>
         </w:rPr>
-        <w:t xml:space="preserve"> ki, </w:t>
+        <w:t xml:space="preserve"> </w:t>
+      </w:r>
+      <w:proofErr w:type="spellStart"/>
+      <w:r>
+        <w:rPr>
+          <w:rFonts w:ascii="Arial" w:eastAsia="Times New Roman" w:hAnsi="Arial" w:cs="Arial"/>
+          <w:color w:val="000000"/>
+          <w:sz w:val="20"/>
+          <w:szCs w:val="20"/>
+        </w:rPr>
+        <w:t>ki</w:t>
+      </w:r>
+      <w:proofErr w:type="spellEnd"/>
+      <w:r>
+        <w:rPr>
+          <w:rFonts w:ascii="Arial" w:eastAsia="Times New Roman" w:hAnsi="Arial" w:cs="Arial"/>
+          <w:color w:val="000000"/>
+          <w:sz w:val="20"/>
+          <w:szCs w:val="20"/>
+        </w:rPr>
+        <w:t xml:space="preserve">, </w:t>
       </w:r>
       <w:proofErr w:type="spellStart"/>
       <w:r>
@@ -9376,9 +8659,9 @@
           <w:color w:val="000000"/>
           <w:sz w:val="20"/>
           <w:szCs w:val="20"/>
-        </w:rPr>
-      </w:pPr>
-      <w:proofErr w:type="spellStart"/>
+          <w:lang w:val="az-Latn-AZ"/>
+        </w:rPr>
+      </w:pPr>
       <w:r>
         <w:rPr>
           <w:rFonts w:ascii="Arial" w:eastAsia="Times New Roman" w:hAnsi="Arial" w:cs="Arial"/>
@@ -9386,308 +8669,19 @@
           <w:color w:val="FF0000"/>
           <w:sz w:val="20"/>
           <w:szCs w:val="20"/>
-        </w:rPr>
-        <w:t>Qeyd</w:t>
-      </w:r>
-      <w:proofErr w:type="spellEnd"/>
-      <w:r>
-        <w:rPr>
-          <w:rFonts w:ascii="Arial" w:eastAsia="Times New Roman" w:hAnsi="Arial" w:cs="Arial"/>
-          <w:b/>
-          <w:color w:val="FF0000"/>
-          <w:sz w:val="20"/>
-          <w:szCs w:val="20"/>
-        </w:rPr>
-        <w:t>.</w:t>
-      </w:r>
-      <w:r>
-        <w:rPr>
-          <w:rFonts w:ascii="Arial" w:eastAsia="Times New Roman" w:hAnsi="Arial" w:cs="Arial"/>
-          <w:color w:val="000000"/>
-          <w:sz w:val="20"/>
-          <w:szCs w:val="20"/>
-        </w:rPr>
-        <w:t xml:space="preserve"> </w:t>
-      </w:r>
-      <w:proofErr w:type="spellStart"/>
-      <w:r>
-        <w:rPr>
-          <w:rFonts w:ascii="Arial" w:eastAsia="Times New Roman" w:hAnsi="Arial" w:cs="Arial"/>
-          <w:color w:val="000000"/>
-          <w:sz w:val="20"/>
-          <w:szCs w:val="20"/>
-        </w:rPr>
-        <w:t>Ardıcıllıq</w:t>
-      </w:r>
-      <w:proofErr w:type="spellEnd"/>
-      <w:r>
-        <w:rPr>
-          <w:rFonts w:ascii="Arial" w:eastAsia="Times New Roman" w:hAnsi="Arial" w:cs="Arial"/>
-          <w:color w:val="000000"/>
-          <w:sz w:val="20"/>
-          <w:szCs w:val="20"/>
-        </w:rPr>
-        <w:t xml:space="preserve"> </w:t>
-      </w:r>
-      <w:proofErr w:type="spellStart"/>
-      <w:r>
-        <w:rPr>
-          <w:rFonts w:ascii="Arial" w:eastAsia="Times New Roman" w:hAnsi="Arial" w:cs="Arial"/>
-          <w:color w:val="000000"/>
-          <w:sz w:val="20"/>
-          <w:szCs w:val="20"/>
-        </w:rPr>
-        <w:t>funksiyası</w:t>
-      </w:r>
-      <w:proofErr w:type="spellEnd"/>
-      <w:r>
-        <w:rPr>
-          <w:rFonts w:ascii="Arial" w:eastAsia="Times New Roman" w:hAnsi="Arial" w:cs="Arial"/>
-          <w:color w:val="000000"/>
-          <w:sz w:val="20"/>
-          <w:szCs w:val="20"/>
-        </w:rPr>
-        <w:t xml:space="preserve"> </w:t>
-      </w:r>
-      <w:proofErr w:type="spellStart"/>
-      <w:r>
-        <w:rPr>
-          <w:rFonts w:ascii="Arial" w:eastAsia="Times New Roman" w:hAnsi="Arial" w:cs="Arial"/>
-          <w:color w:val="000000"/>
-          <w:sz w:val="20"/>
-          <w:szCs w:val="20"/>
-        </w:rPr>
-        <w:t>qoyulsun</w:t>
-      </w:r>
-      <w:proofErr w:type="spellEnd"/>
-      <w:r>
-        <w:rPr>
-          <w:rFonts w:ascii="Arial" w:eastAsia="Times New Roman" w:hAnsi="Arial" w:cs="Arial"/>
-          <w:color w:val="000000"/>
-          <w:sz w:val="20"/>
-          <w:szCs w:val="20"/>
-        </w:rPr>
-        <w:t xml:space="preserve">. Drag drop </w:t>
-      </w:r>
-      <w:proofErr w:type="spellStart"/>
-      <w:r>
-        <w:rPr>
-          <w:rFonts w:ascii="Arial" w:eastAsia="Times New Roman" w:hAnsi="Arial" w:cs="Arial"/>
-          <w:color w:val="000000"/>
-          <w:sz w:val="20"/>
-          <w:szCs w:val="20"/>
-        </w:rPr>
-        <w:t>edib</w:t>
-      </w:r>
-      <w:proofErr w:type="spellEnd"/>
-      <w:r>
-        <w:rPr>
-          <w:rFonts w:ascii="Arial" w:eastAsia="Times New Roman" w:hAnsi="Arial" w:cs="Arial"/>
-          <w:color w:val="000000"/>
-          <w:sz w:val="20"/>
-          <w:szCs w:val="20"/>
-        </w:rPr>
-        <w:t xml:space="preserve"> </w:t>
-      </w:r>
-      <w:proofErr w:type="spellStart"/>
-      <w:r>
-        <w:rPr>
-          <w:rFonts w:ascii="Arial" w:eastAsia="Times New Roman" w:hAnsi="Arial" w:cs="Arial"/>
-          <w:color w:val="000000"/>
-          <w:sz w:val="20"/>
-          <w:szCs w:val="20"/>
-        </w:rPr>
-        <w:t>sürüşdürülə</w:t>
-      </w:r>
-      <w:proofErr w:type="spellEnd"/>
-      <w:r>
-        <w:rPr>
-          <w:rFonts w:ascii="Arial" w:eastAsia="Times New Roman" w:hAnsi="Arial" w:cs="Arial"/>
-          <w:color w:val="000000"/>
-          <w:sz w:val="20"/>
-          <w:szCs w:val="20"/>
-        </w:rPr>
-        <w:t xml:space="preserve"> </w:t>
-      </w:r>
-      <w:proofErr w:type="spellStart"/>
-      <w:r>
-        <w:rPr>
-          <w:rFonts w:ascii="Arial" w:eastAsia="Times New Roman" w:hAnsi="Arial" w:cs="Arial"/>
-          <w:color w:val="000000"/>
-          <w:sz w:val="20"/>
-          <w:szCs w:val="20"/>
-        </w:rPr>
-        <w:t>bilsin</w:t>
-      </w:r>
-      <w:proofErr w:type="spellEnd"/>
-      <w:r>
-        <w:rPr>
-          <w:rFonts w:ascii="Arial" w:eastAsia="Times New Roman" w:hAnsi="Arial" w:cs="Arial"/>
-          <w:color w:val="000000"/>
-          <w:sz w:val="20"/>
-          <w:szCs w:val="20"/>
-        </w:rPr>
-        <w:t xml:space="preserve"> ki, </w:t>
-      </w:r>
-      <w:proofErr w:type="spellStart"/>
-      <w:r>
-        <w:rPr>
-          <w:rFonts w:ascii="Arial" w:eastAsia="Times New Roman" w:hAnsi="Arial" w:cs="Arial"/>
-          <w:color w:val="000000"/>
-          <w:sz w:val="20"/>
-          <w:szCs w:val="20"/>
-        </w:rPr>
-        <w:t>müştəri</w:t>
-      </w:r>
-      <w:proofErr w:type="spellEnd"/>
-      <w:r>
-        <w:rPr>
-          <w:rFonts w:ascii="Arial" w:eastAsia="Times New Roman" w:hAnsi="Arial" w:cs="Arial"/>
-          <w:color w:val="000000"/>
-          <w:sz w:val="20"/>
-          <w:szCs w:val="20"/>
-        </w:rPr>
-        <w:t xml:space="preserve"> </w:t>
-      </w:r>
-      <w:proofErr w:type="spellStart"/>
-      <w:r>
-        <w:rPr>
-          <w:rFonts w:ascii="Arial" w:eastAsia="Times New Roman" w:hAnsi="Arial" w:cs="Arial"/>
-          <w:color w:val="000000"/>
-          <w:sz w:val="20"/>
-          <w:szCs w:val="20"/>
-        </w:rPr>
-        <w:t>hansı</w:t>
-      </w:r>
-      <w:proofErr w:type="spellEnd"/>
-      <w:r>
-        <w:rPr>
-          <w:rFonts w:ascii="Arial" w:eastAsia="Times New Roman" w:hAnsi="Arial" w:cs="Arial"/>
-          <w:color w:val="000000"/>
-          <w:sz w:val="20"/>
-          <w:szCs w:val="20"/>
-        </w:rPr>
-        <w:t xml:space="preserve"> </w:t>
-      </w:r>
-      <w:proofErr w:type="spellStart"/>
-      <w:r>
-        <w:rPr>
-          <w:rFonts w:ascii="Arial" w:eastAsia="Times New Roman" w:hAnsi="Arial" w:cs="Arial"/>
-          <w:color w:val="000000"/>
-          <w:sz w:val="20"/>
-          <w:szCs w:val="20"/>
-        </w:rPr>
-        <w:t>videonu</w:t>
-      </w:r>
-      <w:proofErr w:type="spellEnd"/>
-      <w:r>
-        <w:rPr>
-          <w:rFonts w:ascii="Arial" w:eastAsia="Times New Roman" w:hAnsi="Arial" w:cs="Arial"/>
-          <w:color w:val="000000"/>
-          <w:sz w:val="20"/>
-          <w:szCs w:val="20"/>
-        </w:rPr>
-        <w:t xml:space="preserve"> </w:t>
-      </w:r>
-      <w:proofErr w:type="spellStart"/>
-      <w:r>
-        <w:rPr>
-          <w:rFonts w:ascii="Arial" w:eastAsia="Times New Roman" w:hAnsi="Arial" w:cs="Arial"/>
-          <w:color w:val="000000"/>
-          <w:sz w:val="20"/>
-          <w:szCs w:val="20"/>
-        </w:rPr>
-        <w:t>istəsə</w:t>
-      </w:r>
-      <w:proofErr w:type="spellEnd"/>
-      <w:r>
-        <w:rPr>
-          <w:rFonts w:ascii="Arial" w:eastAsia="Times New Roman" w:hAnsi="Arial" w:cs="Arial"/>
-          <w:color w:val="000000"/>
-          <w:sz w:val="20"/>
-          <w:szCs w:val="20"/>
-        </w:rPr>
-        <w:t xml:space="preserve"> </w:t>
-      </w:r>
-      <w:proofErr w:type="spellStart"/>
-      <w:r>
-        <w:rPr>
-          <w:rFonts w:ascii="Arial" w:eastAsia="Times New Roman" w:hAnsi="Arial" w:cs="Arial"/>
-          <w:color w:val="000000"/>
-          <w:sz w:val="20"/>
-          <w:szCs w:val="20"/>
-        </w:rPr>
-        <w:t>ön</w:t>
-      </w:r>
-      <w:proofErr w:type="spellEnd"/>
-      <w:r>
-        <w:rPr>
-          <w:rFonts w:ascii="Arial" w:eastAsia="Times New Roman" w:hAnsi="Arial" w:cs="Arial"/>
-          <w:color w:val="000000"/>
-          <w:sz w:val="20"/>
-          <w:szCs w:val="20"/>
-        </w:rPr>
-        <w:t xml:space="preserve"> </w:t>
-      </w:r>
-      <w:proofErr w:type="spellStart"/>
-      <w:r>
-        <w:rPr>
-          <w:rFonts w:ascii="Arial" w:eastAsia="Times New Roman" w:hAnsi="Arial" w:cs="Arial"/>
-          <w:color w:val="000000"/>
-          <w:sz w:val="20"/>
-          <w:szCs w:val="20"/>
-        </w:rPr>
-        <w:t>plana</w:t>
-      </w:r>
-      <w:proofErr w:type="spellEnd"/>
-      <w:r>
-        <w:rPr>
-          <w:rFonts w:ascii="Arial" w:eastAsia="Times New Roman" w:hAnsi="Arial" w:cs="Arial"/>
-          <w:color w:val="000000"/>
-          <w:sz w:val="20"/>
-          <w:szCs w:val="20"/>
-        </w:rPr>
-        <w:t xml:space="preserve"> </w:t>
-      </w:r>
-      <w:proofErr w:type="spellStart"/>
-      <w:r>
-        <w:rPr>
-          <w:rFonts w:ascii="Arial" w:eastAsia="Times New Roman" w:hAnsi="Arial" w:cs="Arial"/>
-          <w:color w:val="000000"/>
-          <w:sz w:val="20"/>
-          <w:szCs w:val="20"/>
-        </w:rPr>
-        <w:t>çəkə</w:t>
-      </w:r>
-      <w:proofErr w:type="spellEnd"/>
-      <w:r>
-        <w:rPr>
-          <w:rFonts w:ascii="Arial" w:eastAsia="Times New Roman" w:hAnsi="Arial" w:cs="Arial"/>
-          <w:color w:val="000000"/>
-          <w:sz w:val="20"/>
-          <w:szCs w:val="20"/>
-        </w:rPr>
-        <w:t xml:space="preserve"> </w:t>
-      </w:r>
-      <w:proofErr w:type="spellStart"/>
-      <w:r>
-        <w:rPr>
-          <w:rFonts w:ascii="Arial" w:eastAsia="Times New Roman" w:hAnsi="Arial" w:cs="Arial"/>
-          <w:color w:val="000000"/>
-          <w:sz w:val="20"/>
-          <w:szCs w:val="20"/>
-        </w:rPr>
-        <w:t>bilsinlər</w:t>
-      </w:r>
-      <w:proofErr w:type="spellEnd"/>
-      <w:r>
-        <w:rPr>
-          <w:rFonts w:ascii="Arial" w:eastAsia="Times New Roman" w:hAnsi="Arial" w:cs="Arial"/>
-          <w:color w:val="000000"/>
-          <w:sz w:val="20"/>
-          <w:szCs w:val="20"/>
-        </w:rPr>
-        <w:t>.</w:t>
+          <w:lang w:val="az-Latn-AZ"/>
+        </w:rPr>
+        <w:t>Qeyd.</w:t>
+      </w:r>
+      <w:r>
+        <w:rPr>
+          <w:rFonts w:ascii="Arial" w:eastAsia="Times New Roman" w:hAnsi="Arial" w:cs="Arial"/>
+          <w:color w:val="000000"/>
+          <w:sz w:val="20"/>
+          <w:szCs w:val="20"/>
+          <w:lang w:val="az-Latn-AZ"/>
+        </w:rPr>
+        <w:t xml:space="preserve"> Ardıcıllıq funksiyası qoyulsun. Drag drop edib sürüşdürülə bilsin ki, müştəri hansı videonu istəsə ön plana çəkə bilsinlər.</w:t>
       </w:r>
     </w:p>
     <w:p>
@@ -10519,9 +9513,9 @@
           <w:color w:val="000000"/>
           <w:sz w:val="20"/>
           <w:szCs w:val="20"/>
-        </w:rPr>
-      </w:pPr>
-      <w:proofErr w:type="spellStart"/>
+          <w:lang w:val="az-Latn-AZ"/>
+        </w:rPr>
+      </w:pPr>
       <w:r>
         <w:rPr>
           <w:rFonts w:ascii="Arial" w:eastAsia="Times New Roman" w:hAnsi="Arial" w:cs="Arial"/>
@@ -10529,308 +9523,19 @@
           <w:color w:val="FF0000"/>
           <w:sz w:val="20"/>
           <w:szCs w:val="20"/>
-        </w:rPr>
-        <w:t>Qeyd</w:t>
-      </w:r>
-      <w:proofErr w:type="spellEnd"/>
-      <w:r>
-        <w:rPr>
-          <w:rFonts w:ascii="Arial" w:eastAsia="Times New Roman" w:hAnsi="Arial" w:cs="Arial"/>
-          <w:b/>
-          <w:color w:val="FF0000"/>
-          <w:sz w:val="20"/>
-          <w:szCs w:val="20"/>
-        </w:rPr>
-        <w:t>.</w:t>
-      </w:r>
-      <w:r>
-        <w:rPr>
-          <w:rFonts w:ascii="Arial" w:eastAsia="Times New Roman" w:hAnsi="Arial" w:cs="Arial"/>
-          <w:color w:val="000000"/>
-          <w:sz w:val="20"/>
-          <w:szCs w:val="20"/>
-        </w:rPr>
-        <w:t xml:space="preserve"> </w:t>
-      </w:r>
-      <w:proofErr w:type="spellStart"/>
-      <w:r>
-        <w:rPr>
-          <w:rFonts w:ascii="Arial" w:eastAsia="Times New Roman" w:hAnsi="Arial" w:cs="Arial"/>
-          <w:color w:val="000000"/>
-          <w:sz w:val="20"/>
-          <w:szCs w:val="20"/>
-        </w:rPr>
-        <w:t>Ardıcıllıq</w:t>
-      </w:r>
-      <w:proofErr w:type="spellEnd"/>
-      <w:r>
-        <w:rPr>
-          <w:rFonts w:ascii="Arial" w:eastAsia="Times New Roman" w:hAnsi="Arial" w:cs="Arial"/>
-          <w:color w:val="000000"/>
-          <w:sz w:val="20"/>
-          <w:szCs w:val="20"/>
-        </w:rPr>
-        <w:t xml:space="preserve"> </w:t>
-      </w:r>
-      <w:proofErr w:type="spellStart"/>
-      <w:r>
-        <w:rPr>
-          <w:rFonts w:ascii="Arial" w:eastAsia="Times New Roman" w:hAnsi="Arial" w:cs="Arial"/>
-          <w:color w:val="000000"/>
-          <w:sz w:val="20"/>
-          <w:szCs w:val="20"/>
-        </w:rPr>
-        <w:t>funksiyası</w:t>
-      </w:r>
-      <w:proofErr w:type="spellEnd"/>
-      <w:r>
-        <w:rPr>
-          <w:rFonts w:ascii="Arial" w:eastAsia="Times New Roman" w:hAnsi="Arial" w:cs="Arial"/>
-          <w:color w:val="000000"/>
-          <w:sz w:val="20"/>
-          <w:szCs w:val="20"/>
-        </w:rPr>
-        <w:t xml:space="preserve"> </w:t>
-      </w:r>
-      <w:proofErr w:type="spellStart"/>
-      <w:r>
-        <w:rPr>
-          <w:rFonts w:ascii="Arial" w:eastAsia="Times New Roman" w:hAnsi="Arial" w:cs="Arial"/>
-          <w:color w:val="000000"/>
-          <w:sz w:val="20"/>
-          <w:szCs w:val="20"/>
-        </w:rPr>
-        <w:t>qoyulsun</w:t>
-      </w:r>
-      <w:proofErr w:type="spellEnd"/>
-      <w:r>
-        <w:rPr>
-          <w:rFonts w:ascii="Arial" w:eastAsia="Times New Roman" w:hAnsi="Arial" w:cs="Arial"/>
-          <w:color w:val="000000"/>
-          <w:sz w:val="20"/>
-          <w:szCs w:val="20"/>
-        </w:rPr>
-        <w:t xml:space="preserve">. Drag drop </w:t>
-      </w:r>
-      <w:proofErr w:type="spellStart"/>
-      <w:r>
-        <w:rPr>
-          <w:rFonts w:ascii="Arial" w:eastAsia="Times New Roman" w:hAnsi="Arial" w:cs="Arial"/>
-          <w:color w:val="000000"/>
-          <w:sz w:val="20"/>
-          <w:szCs w:val="20"/>
-        </w:rPr>
-        <w:t>edib</w:t>
-      </w:r>
-      <w:proofErr w:type="spellEnd"/>
-      <w:r>
-        <w:rPr>
-          <w:rFonts w:ascii="Arial" w:eastAsia="Times New Roman" w:hAnsi="Arial" w:cs="Arial"/>
-          <w:color w:val="000000"/>
-          <w:sz w:val="20"/>
-          <w:szCs w:val="20"/>
-        </w:rPr>
-        <w:t xml:space="preserve"> </w:t>
-      </w:r>
-      <w:proofErr w:type="spellStart"/>
-      <w:r>
-        <w:rPr>
-          <w:rFonts w:ascii="Arial" w:eastAsia="Times New Roman" w:hAnsi="Arial" w:cs="Arial"/>
-          <w:color w:val="000000"/>
-          <w:sz w:val="20"/>
-          <w:szCs w:val="20"/>
-        </w:rPr>
-        <w:t>sürüşdürülə</w:t>
-      </w:r>
-      <w:proofErr w:type="spellEnd"/>
-      <w:r>
-        <w:rPr>
-          <w:rFonts w:ascii="Arial" w:eastAsia="Times New Roman" w:hAnsi="Arial" w:cs="Arial"/>
-          <w:color w:val="000000"/>
-          <w:sz w:val="20"/>
-          <w:szCs w:val="20"/>
-        </w:rPr>
-        <w:t xml:space="preserve"> </w:t>
-      </w:r>
-      <w:proofErr w:type="spellStart"/>
-      <w:r>
-        <w:rPr>
-          <w:rFonts w:ascii="Arial" w:eastAsia="Times New Roman" w:hAnsi="Arial" w:cs="Arial"/>
-          <w:color w:val="000000"/>
-          <w:sz w:val="20"/>
-          <w:szCs w:val="20"/>
-        </w:rPr>
-        <w:t>bilsin</w:t>
-      </w:r>
-      <w:proofErr w:type="spellEnd"/>
-      <w:r>
-        <w:rPr>
-          <w:rFonts w:ascii="Arial" w:eastAsia="Times New Roman" w:hAnsi="Arial" w:cs="Arial"/>
-          <w:color w:val="000000"/>
-          <w:sz w:val="20"/>
-          <w:szCs w:val="20"/>
-        </w:rPr>
-        <w:t xml:space="preserve"> ki, </w:t>
-      </w:r>
-      <w:proofErr w:type="spellStart"/>
-      <w:r>
-        <w:rPr>
-          <w:rFonts w:ascii="Arial" w:eastAsia="Times New Roman" w:hAnsi="Arial" w:cs="Arial"/>
-          <w:color w:val="000000"/>
-          <w:sz w:val="20"/>
-          <w:szCs w:val="20"/>
-        </w:rPr>
-        <w:t>müştəri</w:t>
-      </w:r>
-      <w:proofErr w:type="spellEnd"/>
-      <w:r>
-        <w:rPr>
-          <w:rFonts w:ascii="Arial" w:eastAsia="Times New Roman" w:hAnsi="Arial" w:cs="Arial"/>
-          <w:color w:val="000000"/>
-          <w:sz w:val="20"/>
-          <w:szCs w:val="20"/>
-        </w:rPr>
-        <w:t xml:space="preserve"> </w:t>
-      </w:r>
-      <w:proofErr w:type="spellStart"/>
-      <w:r>
-        <w:rPr>
-          <w:rFonts w:ascii="Arial" w:eastAsia="Times New Roman" w:hAnsi="Arial" w:cs="Arial"/>
-          <w:color w:val="000000"/>
-          <w:sz w:val="20"/>
-          <w:szCs w:val="20"/>
-        </w:rPr>
-        <w:t>hansı</w:t>
-      </w:r>
-      <w:proofErr w:type="spellEnd"/>
-      <w:r>
-        <w:rPr>
-          <w:rFonts w:ascii="Arial" w:eastAsia="Times New Roman" w:hAnsi="Arial" w:cs="Arial"/>
-          <w:color w:val="000000"/>
-          <w:sz w:val="20"/>
-          <w:szCs w:val="20"/>
-        </w:rPr>
-        <w:t xml:space="preserve"> </w:t>
-      </w:r>
-      <w:proofErr w:type="spellStart"/>
-      <w:r>
-        <w:rPr>
-          <w:rFonts w:ascii="Arial" w:eastAsia="Times New Roman" w:hAnsi="Arial" w:cs="Arial"/>
-          <w:color w:val="000000"/>
-          <w:sz w:val="20"/>
-          <w:szCs w:val="20"/>
-        </w:rPr>
-        <w:t>eksperti</w:t>
-      </w:r>
-      <w:proofErr w:type="spellEnd"/>
-      <w:r>
-        <w:rPr>
-          <w:rFonts w:ascii="Arial" w:eastAsia="Times New Roman" w:hAnsi="Arial" w:cs="Arial"/>
-          <w:color w:val="000000"/>
-          <w:sz w:val="20"/>
-          <w:szCs w:val="20"/>
-        </w:rPr>
-        <w:t xml:space="preserve"> </w:t>
-      </w:r>
-      <w:proofErr w:type="spellStart"/>
-      <w:r>
-        <w:rPr>
-          <w:rFonts w:ascii="Arial" w:eastAsia="Times New Roman" w:hAnsi="Arial" w:cs="Arial"/>
-          <w:color w:val="000000"/>
-          <w:sz w:val="20"/>
-          <w:szCs w:val="20"/>
-        </w:rPr>
-        <w:t>istəsə</w:t>
-      </w:r>
-      <w:proofErr w:type="spellEnd"/>
-      <w:r>
-        <w:rPr>
-          <w:rFonts w:ascii="Arial" w:eastAsia="Times New Roman" w:hAnsi="Arial" w:cs="Arial"/>
-          <w:color w:val="000000"/>
-          <w:sz w:val="20"/>
-          <w:szCs w:val="20"/>
-        </w:rPr>
-        <w:t xml:space="preserve"> </w:t>
-      </w:r>
-      <w:proofErr w:type="spellStart"/>
-      <w:r>
-        <w:rPr>
-          <w:rFonts w:ascii="Arial" w:eastAsia="Times New Roman" w:hAnsi="Arial" w:cs="Arial"/>
-          <w:color w:val="000000"/>
-          <w:sz w:val="20"/>
-          <w:szCs w:val="20"/>
-        </w:rPr>
-        <w:t>ön</w:t>
-      </w:r>
-      <w:proofErr w:type="spellEnd"/>
-      <w:r>
-        <w:rPr>
-          <w:rFonts w:ascii="Arial" w:eastAsia="Times New Roman" w:hAnsi="Arial" w:cs="Arial"/>
-          <w:color w:val="000000"/>
-          <w:sz w:val="20"/>
-          <w:szCs w:val="20"/>
-        </w:rPr>
-        <w:t xml:space="preserve"> </w:t>
-      </w:r>
-      <w:proofErr w:type="spellStart"/>
-      <w:r>
-        <w:rPr>
-          <w:rFonts w:ascii="Arial" w:eastAsia="Times New Roman" w:hAnsi="Arial" w:cs="Arial"/>
-          <w:color w:val="000000"/>
-          <w:sz w:val="20"/>
-          <w:szCs w:val="20"/>
-        </w:rPr>
-        <w:t>plana</w:t>
-      </w:r>
-      <w:proofErr w:type="spellEnd"/>
-      <w:r>
-        <w:rPr>
-          <w:rFonts w:ascii="Arial" w:eastAsia="Times New Roman" w:hAnsi="Arial" w:cs="Arial"/>
-          <w:color w:val="000000"/>
-          <w:sz w:val="20"/>
-          <w:szCs w:val="20"/>
-        </w:rPr>
-        <w:t xml:space="preserve"> </w:t>
-      </w:r>
-      <w:proofErr w:type="spellStart"/>
-      <w:r>
-        <w:rPr>
-          <w:rFonts w:ascii="Arial" w:eastAsia="Times New Roman" w:hAnsi="Arial" w:cs="Arial"/>
-          <w:color w:val="000000"/>
-          <w:sz w:val="20"/>
-          <w:szCs w:val="20"/>
-        </w:rPr>
-        <w:t>çəkə</w:t>
-      </w:r>
-      <w:proofErr w:type="spellEnd"/>
-      <w:r>
-        <w:rPr>
-          <w:rFonts w:ascii="Arial" w:eastAsia="Times New Roman" w:hAnsi="Arial" w:cs="Arial"/>
-          <w:color w:val="000000"/>
-          <w:sz w:val="20"/>
-          <w:szCs w:val="20"/>
-        </w:rPr>
-        <w:t xml:space="preserve"> </w:t>
-      </w:r>
-      <w:proofErr w:type="spellStart"/>
-      <w:r>
-        <w:rPr>
-          <w:rFonts w:ascii="Arial" w:eastAsia="Times New Roman" w:hAnsi="Arial" w:cs="Arial"/>
-          <w:color w:val="000000"/>
-          <w:sz w:val="20"/>
-          <w:szCs w:val="20"/>
-        </w:rPr>
-        <w:t>bilsinlər</w:t>
-      </w:r>
-      <w:proofErr w:type="spellEnd"/>
-      <w:r>
-        <w:rPr>
-          <w:rFonts w:ascii="Arial" w:eastAsia="Times New Roman" w:hAnsi="Arial" w:cs="Arial"/>
-          <w:color w:val="000000"/>
-          <w:sz w:val="20"/>
-          <w:szCs w:val="20"/>
-        </w:rPr>
-        <w:t>.</w:t>
+          <w:lang w:val="az-Latn-AZ"/>
+        </w:rPr>
+        <w:t>Qeyd.</w:t>
+      </w:r>
+      <w:r>
+        <w:rPr>
+          <w:rFonts w:ascii="Arial" w:eastAsia="Times New Roman" w:hAnsi="Arial" w:cs="Arial"/>
+          <w:color w:val="000000"/>
+          <w:sz w:val="20"/>
+          <w:szCs w:val="20"/>
+          <w:lang w:val="az-Latn-AZ"/>
+        </w:rPr>
+        <w:t xml:space="preserve"> Ardıcıllıq funksiyası qoyulsun. Drag drop edib sürüşdürülə bilsin ki, müştəri hansı eksperti istəsə ön plana çəkə bilsinlər.</w:t>
       </w:r>
     </w:p>
     <w:p>
@@ -10961,555 +9666,6 @@
           <w:lang w:val="az-Latn-AZ"/>
         </w:rPr>
       </w:pPr>
-      <w:bookmarkStart w:id="0" w:name="_GoBack"/>
-    </w:p>
-    <w:tbl>
-      <w:tblPr>
-        <w:tblStyle w:val="TableGrid"/>
-        <w:tblW w:w="0" w:type="auto"/>
-        <w:tblLook w:val="04A0" w:firstRow="1" w:lastRow="0" w:firstColumn="1" w:lastColumn="0" w:noHBand="0" w:noVBand="1"/>
-      </w:tblPr>
-      <w:tblGrid>
-        <w:gridCol w:w="9350"/>
-      </w:tblGrid>
-      <w:tr>
-        <w:tc>
-          <w:tcPr>
-            <w:tcW w:w="9350" w:type="dxa"/>
-          </w:tcPr>
-          <w:bookmarkEnd w:id="0"/>
-          <w:p>
-            <w:pPr>
-              <w:jc w:val="both"/>
-              <w:textAlignment w:val="baseline"/>
-              <w:rPr>
-                <w:rFonts w:ascii="Arial" w:eastAsia="Times New Roman" w:hAnsi="Arial" w:cs="Arial"/>
-                <w:color w:val="FF0000"/>
-                <w:sz w:val="20"/>
-                <w:szCs w:val="20"/>
-              </w:rPr>
-            </w:pPr>
-            <w:proofErr w:type="spellStart"/>
-            <w:r>
-              <w:rPr>
-                <w:rFonts w:ascii="Arial" w:eastAsia="Times New Roman" w:hAnsi="Arial" w:cs="Arial"/>
-                <w:sz w:val="20"/>
-                <w:szCs w:val="20"/>
-              </w:rPr>
-              <w:t>Loqonu</w:t>
-            </w:r>
-            <w:proofErr w:type="spellEnd"/>
-            <w:r>
-              <w:rPr>
-                <w:rFonts w:ascii="Arial" w:eastAsia="Times New Roman" w:hAnsi="Arial" w:cs="Arial"/>
-                <w:sz w:val="20"/>
-                <w:szCs w:val="20"/>
-              </w:rPr>
-              <w:t xml:space="preserve"> </w:t>
-            </w:r>
-            <w:proofErr w:type="spellStart"/>
-            <w:r>
-              <w:rPr>
-                <w:rFonts w:ascii="Arial" w:eastAsia="Times New Roman" w:hAnsi="Arial" w:cs="Arial"/>
-                <w:sz w:val="20"/>
-                <w:szCs w:val="20"/>
-              </w:rPr>
-              <w:t>klik</w:t>
-            </w:r>
-            <w:proofErr w:type="spellEnd"/>
-            <w:r>
-              <w:rPr>
-                <w:rFonts w:ascii="Arial" w:eastAsia="Times New Roman" w:hAnsi="Arial" w:cs="Arial"/>
-                <w:sz w:val="20"/>
-                <w:szCs w:val="20"/>
-              </w:rPr>
-              <w:t xml:space="preserve"> </w:t>
-            </w:r>
-            <w:proofErr w:type="spellStart"/>
-            <w:r>
-              <w:rPr>
-                <w:rFonts w:ascii="Arial" w:eastAsia="Times New Roman" w:hAnsi="Arial" w:cs="Arial"/>
-                <w:sz w:val="20"/>
-                <w:szCs w:val="20"/>
-              </w:rPr>
-              <w:t>edəndə</w:t>
-            </w:r>
-            <w:proofErr w:type="spellEnd"/>
-            <w:r>
-              <w:rPr>
-                <w:rFonts w:ascii="Arial" w:eastAsia="Times New Roman" w:hAnsi="Arial" w:cs="Arial"/>
-                <w:sz w:val="20"/>
-                <w:szCs w:val="20"/>
-              </w:rPr>
-              <w:t xml:space="preserve"> </w:t>
-            </w:r>
-            <w:proofErr w:type="spellStart"/>
-            <w:r>
-              <w:rPr>
-                <w:rFonts w:ascii="Arial" w:eastAsia="Times New Roman" w:hAnsi="Arial" w:cs="Arial"/>
-                <w:sz w:val="20"/>
-                <w:szCs w:val="20"/>
-              </w:rPr>
-              <w:t>müvafiq</w:t>
-            </w:r>
-            <w:proofErr w:type="spellEnd"/>
-            <w:r>
-              <w:rPr>
-                <w:rFonts w:ascii="Arial" w:eastAsia="Times New Roman" w:hAnsi="Arial" w:cs="Arial"/>
-                <w:sz w:val="20"/>
-                <w:szCs w:val="20"/>
-              </w:rPr>
-              <w:t xml:space="preserve"> </w:t>
-            </w:r>
-            <w:proofErr w:type="spellStart"/>
-            <w:r>
-              <w:rPr>
-                <w:rFonts w:ascii="Arial" w:eastAsia="Times New Roman" w:hAnsi="Arial" w:cs="Arial"/>
-                <w:sz w:val="20"/>
-                <w:szCs w:val="20"/>
-              </w:rPr>
-              <w:t>linkə</w:t>
-            </w:r>
-            <w:proofErr w:type="spellEnd"/>
-            <w:r>
-              <w:rPr>
-                <w:rFonts w:ascii="Arial" w:eastAsia="Times New Roman" w:hAnsi="Arial" w:cs="Arial"/>
-                <w:sz w:val="20"/>
-                <w:szCs w:val="20"/>
-              </w:rPr>
-              <w:t xml:space="preserve"> </w:t>
-            </w:r>
-            <w:proofErr w:type="spellStart"/>
-            <w:r>
-              <w:rPr>
-                <w:rFonts w:ascii="Arial" w:eastAsia="Times New Roman" w:hAnsi="Arial" w:cs="Arial"/>
-                <w:sz w:val="20"/>
-                <w:szCs w:val="20"/>
-              </w:rPr>
-              <w:t>getməsi</w:t>
-            </w:r>
-            <w:proofErr w:type="spellEnd"/>
-            <w:r>
-              <w:rPr>
-                <w:rFonts w:ascii="Arial" w:eastAsia="Times New Roman" w:hAnsi="Arial" w:cs="Arial"/>
-                <w:sz w:val="20"/>
-                <w:szCs w:val="20"/>
-              </w:rPr>
-              <w:t xml:space="preserve"> üçün </w:t>
-            </w:r>
-            <w:proofErr w:type="spellStart"/>
-            <w:r>
-              <w:rPr>
-                <w:rFonts w:ascii="Arial" w:eastAsia="Times New Roman" w:hAnsi="Arial" w:cs="Arial"/>
-                <w:sz w:val="20"/>
-                <w:szCs w:val="20"/>
-              </w:rPr>
-              <w:t>yer</w:t>
-            </w:r>
-            <w:proofErr w:type="spellEnd"/>
-          </w:p>
-        </w:tc>
-      </w:tr>
-    </w:tbl>
-    <w:p>
-      <w:pPr>
-        <w:spacing w:after="0" w:line="240" w:lineRule="auto"/>
-        <w:jc w:val="both"/>
-        <w:textAlignment w:val="baseline"/>
-        <w:rPr>
-          <w:rFonts w:ascii="Arial" w:eastAsia="Times New Roman" w:hAnsi="Arial" w:cs="Arial"/>
-          <w:b/>
-          <w:color w:val="FF0000"/>
-          <w:sz w:val="20"/>
-          <w:szCs w:val="20"/>
-        </w:rPr>
-      </w:pPr>
-    </w:p>
-    <w:p>
-      <w:pPr>
-        <w:spacing w:after="0" w:line="240" w:lineRule="auto"/>
-        <w:jc w:val="both"/>
-        <w:textAlignment w:val="baseline"/>
-        <w:rPr>
-          <w:rFonts w:ascii="Arial" w:eastAsia="Times New Roman" w:hAnsi="Arial" w:cs="Arial"/>
-          <w:b/>
-          <w:color w:val="FF0000"/>
-          <w:sz w:val="20"/>
-          <w:szCs w:val="20"/>
-        </w:rPr>
-      </w:pPr>
-    </w:p>
-    <w:p>
-      <w:pPr>
-        <w:spacing w:after="0" w:line="240" w:lineRule="auto"/>
-        <w:jc w:val="both"/>
-        <w:textAlignment w:val="baseline"/>
-        <w:rPr>
-          <w:rFonts w:ascii="Arial" w:eastAsia="Times New Roman" w:hAnsi="Arial" w:cs="Arial"/>
-          <w:color w:val="000000"/>
-          <w:sz w:val="20"/>
-          <w:szCs w:val="20"/>
-        </w:rPr>
-      </w:pPr>
-      <w:proofErr w:type="spellStart"/>
-      <w:r>
-        <w:rPr>
-          <w:rFonts w:ascii="Arial" w:eastAsia="Times New Roman" w:hAnsi="Arial" w:cs="Arial"/>
-          <w:b/>
-          <w:color w:val="FF0000"/>
-          <w:sz w:val="20"/>
-          <w:szCs w:val="20"/>
-        </w:rPr>
-        <w:t>Qeyd</w:t>
-      </w:r>
-      <w:proofErr w:type="spellEnd"/>
-      <w:r>
-        <w:rPr>
-          <w:rFonts w:ascii="Arial" w:eastAsia="Times New Roman" w:hAnsi="Arial" w:cs="Arial"/>
-          <w:b/>
-          <w:color w:val="FF0000"/>
-          <w:sz w:val="20"/>
-          <w:szCs w:val="20"/>
-        </w:rPr>
-        <w:t>.</w:t>
-      </w:r>
-      <w:r>
-        <w:rPr>
-          <w:rFonts w:ascii="Arial" w:eastAsia="Times New Roman" w:hAnsi="Arial" w:cs="Arial"/>
-          <w:color w:val="000000"/>
-          <w:sz w:val="20"/>
-          <w:szCs w:val="20"/>
-        </w:rPr>
-        <w:t xml:space="preserve"> </w:t>
-      </w:r>
-      <w:proofErr w:type="spellStart"/>
-      <w:r>
-        <w:rPr>
-          <w:rFonts w:ascii="Arial" w:eastAsia="Times New Roman" w:hAnsi="Arial" w:cs="Arial"/>
-          <w:color w:val="000000"/>
-          <w:sz w:val="20"/>
-          <w:szCs w:val="20"/>
-        </w:rPr>
-        <w:t>Ardıcıllıq</w:t>
-      </w:r>
-      <w:proofErr w:type="spellEnd"/>
-      <w:r>
-        <w:rPr>
-          <w:rFonts w:ascii="Arial" w:eastAsia="Times New Roman" w:hAnsi="Arial" w:cs="Arial"/>
-          <w:color w:val="000000"/>
-          <w:sz w:val="20"/>
-          <w:szCs w:val="20"/>
-        </w:rPr>
-        <w:t xml:space="preserve"> </w:t>
-      </w:r>
-      <w:proofErr w:type="spellStart"/>
-      <w:r>
-        <w:rPr>
-          <w:rFonts w:ascii="Arial" w:eastAsia="Times New Roman" w:hAnsi="Arial" w:cs="Arial"/>
-          <w:color w:val="000000"/>
-          <w:sz w:val="20"/>
-          <w:szCs w:val="20"/>
-        </w:rPr>
-        <w:t>funksiyası</w:t>
-      </w:r>
-      <w:proofErr w:type="spellEnd"/>
-      <w:r>
-        <w:rPr>
-          <w:rFonts w:ascii="Arial" w:eastAsia="Times New Roman" w:hAnsi="Arial" w:cs="Arial"/>
-          <w:color w:val="000000"/>
-          <w:sz w:val="20"/>
-          <w:szCs w:val="20"/>
-        </w:rPr>
-        <w:t xml:space="preserve"> </w:t>
-      </w:r>
-      <w:proofErr w:type="spellStart"/>
-      <w:r>
-        <w:rPr>
-          <w:rFonts w:ascii="Arial" w:eastAsia="Times New Roman" w:hAnsi="Arial" w:cs="Arial"/>
-          <w:color w:val="000000"/>
-          <w:sz w:val="20"/>
-          <w:szCs w:val="20"/>
-        </w:rPr>
-        <w:t>qoyulsun</w:t>
-      </w:r>
-      <w:proofErr w:type="spellEnd"/>
-      <w:r>
-        <w:rPr>
-          <w:rFonts w:ascii="Arial" w:eastAsia="Times New Roman" w:hAnsi="Arial" w:cs="Arial"/>
-          <w:color w:val="000000"/>
-          <w:sz w:val="20"/>
-          <w:szCs w:val="20"/>
-        </w:rPr>
-        <w:t xml:space="preserve">. Drag drop </w:t>
-      </w:r>
-      <w:proofErr w:type="spellStart"/>
-      <w:r>
-        <w:rPr>
-          <w:rFonts w:ascii="Arial" w:eastAsia="Times New Roman" w:hAnsi="Arial" w:cs="Arial"/>
-          <w:color w:val="000000"/>
-          <w:sz w:val="20"/>
-          <w:szCs w:val="20"/>
-        </w:rPr>
-        <w:t>edib</w:t>
-      </w:r>
-      <w:proofErr w:type="spellEnd"/>
-      <w:r>
-        <w:rPr>
-          <w:rFonts w:ascii="Arial" w:eastAsia="Times New Roman" w:hAnsi="Arial" w:cs="Arial"/>
-          <w:color w:val="000000"/>
-          <w:sz w:val="20"/>
-          <w:szCs w:val="20"/>
-        </w:rPr>
-        <w:t xml:space="preserve"> </w:t>
-      </w:r>
-      <w:proofErr w:type="spellStart"/>
-      <w:r>
-        <w:rPr>
-          <w:rFonts w:ascii="Arial" w:eastAsia="Times New Roman" w:hAnsi="Arial" w:cs="Arial"/>
-          <w:color w:val="000000"/>
-          <w:sz w:val="20"/>
-          <w:szCs w:val="20"/>
-        </w:rPr>
-        <w:t>sürüşdürülə</w:t>
-      </w:r>
-      <w:proofErr w:type="spellEnd"/>
-      <w:r>
-        <w:rPr>
-          <w:rFonts w:ascii="Arial" w:eastAsia="Times New Roman" w:hAnsi="Arial" w:cs="Arial"/>
-          <w:color w:val="000000"/>
-          <w:sz w:val="20"/>
-          <w:szCs w:val="20"/>
-        </w:rPr>
-        <w:t xml:space="preserve"> </w:t>
-      </w:r>
-      <w:proofErr w:type="spellStart"/>
-      <w:r>
-        <w:rPr>
-          <w:rFonts w:ascii="Arial" w:eastAsia="Times New Roman" w:hAnsi="Arial" w:cs="Arial"/>
-          <w:color w:val="000000"/>
-          <w:sz w:val="20"/>
-          <w:szCs w:val="20"/>
-        </w:rPr>
-        <w:t>bilsin</w:t>
-      </w:r>
-      <w:proofErr w:type="spellEnd"/>
-      <w:r>
-        <w:rPr>
-          <w:rFonts w:ascii="Arial" w:eastAsia="Times New Roman" w:hAnsi="Arial" w:cs="Arial"/>
-          <w:color w:val="000000"/>
-          <w:sz w:val="20"/>
-          <w:szCs w:val="20"/>
-        </w:rPr>
-        <w:t xml:space="preserve"> ki, </w:t>
-      </w:r>
-      <w:proofErr w:type="spellStart"/>
-      <w:r>
-        <w:rPr>
-          <w:rFonts w:ascii="Arial" w:eastAsia="Times New Roman" w:hAnsi="Arial" w:cs="Arial"/>
-          <w:color w:val="000000"/>
-          <w:sz w:val="20"/>
-          <w:szCs w:val="20"/>
-        </w:rPr>
-        <w:t>müştəri</w:t>
-      </w:r>
-      <w:proofErr w:type="spellEnd"/>
-      <w:r>
-        <w:rPr>
-          <w:rFonts w:ascii="Arial" w:eastAsia="Times New Roman" w:hAnsi="Arial" w:cs="Arial"/>
-          <w:color w:val="000000"/>
-          <w:sz w:val="20"/>
-          <w:szCs w:val="20"/>
-        </w:rPr>
-        <w:t xml:space="preserve"> </w:t>
-      </w:r>
-      <w:proofErr w:type="spellStart"/>
-      <w:r>
-        <w:rPr>
-          <w:rFonts w:ascii="Arial" w:eastAsia="Times New Roman" w:hAnsi="Arial" w:cs="Arial"/>
-          <w:color w:val="000000"/>
-          <w:sz w:val="20"/>
-          <w:szCs w:val="20"/>
-        </w:rPr>
-        <w:t>hansı</w:t>
-      </w:r>
-      <w:proofErr w:type="spellEnd"/>
-      <w:r>
-        <w:rPr>
-          <w:rFonts w:ascii="Arial" w:eastAsia="Times New Roman" w:hAnsi="Arial" w:cs="Arial"/>
-          <w:color w:val="000000"/>
-          <w:sz w:val="20"/>
-          <w:szCs w:val="20"/>
-        </w:rPr>
-        <w:t xml:space="preserve"> </w:t>
-      </w:r>
-      <w:proofErr w:type="spellStart"/>
-      <w:r>
-        <w:rPr>
-          <w:rFonts w:ascii="Arial" w:eastAsia="Times New Roman" w:hAnsi="Arial" w:cs="Arial"/>
-          <w:color w:val="000000"/>
-          <w:sz w:val="20"/>
-          <w:szCs w:val="20"/>
-        </w:rPr>
-        <w:t>loqonu</w:t>
-      </w:r>
-      <w:proofErr w:type="spellEnd"/>
-      <w:r>
-        <w:rPr>
-          <w:rFonts w:ascii="Arial" w:eastAsia="Times New Roman" w:hAnsi="Arial" w:cs="Arial"/>
-          <w:color w:val="000000"/>
-          <w:sz w:val="20"/>
-          <w:szCs w:val="20"/>
-        </w:rPr>
-        <w:t xml:space="preserve"> </w:t>
-      </w:r>
-      <w:proofErr w:type="spellStart"/>
-      <w:r>
-        <w:rPr>
-          <w:rFonts w:ascii="Arial" w:eastAsia="Times New Roman" w:hAnsi="Arial" w:cs="Arial"/>
-          <w:color w:val="000000"/>
-          <w:sz w:val="20"/>
-          <w:szCs w:val="20"/>
-        </w:rPr>
-        <w:t>istəsə</w:t>
-      </w:r>
-      <w:proofErr w:type="spellEnd"/>
-      <w:r>
-        <w:rPr>
-          <w:rFonts w:ascii="Arial" w:eastAsia="Times New Roman" w:hAnsi="Arial" w:cs="Arial"/>
-          <w:color w:val="000000"/>
-          <w:sz w:val="20"/>
-          <w:szCs w:val="20"/>
-        </w:rPr>
-        <w:t xml:space="preserve"> </w:t>
-      </w:r>
-      <w:proofErr w:type="spellStart"/>
-      <w:r>
-        <w:rPr>
-          <w:rFonts w:ascii="Arial" w:eastAsia="Times New Roman" w:hAnsi="Arial" w:cs="Arial"/>
-          <w:color w:val="000000"/>
-          <w:sz w:val="20"/>
-          <w:szCs w:val="20"/>
-        </w:rPr>
-        <w:t>ön</w:t>
-      </w:r>
-      <w:proofErr w:type="spellEnd"/>
-      <w:r>
-        <w:rPr>
-          <w:rFonts w:ascii="Arial" w:eastAsia="Times New Roman" w:hAnsi="Arial" w:cs="Arial"/>
-          <w:color w:val="000000"/>
-          <w:sz w:val="20"/>
-          <w:szCs w:val="20"/>
-        </w:rPr>
-        <w:t xml:space="preserve"> </w:t>
-      </w:r>
-      <w:proofErr w:type="spellStart"/>
-      <w:r>
-        <w:rPr>
-          <w:rFonts w:ascii="Arial" w:eastAsia="Times New Roman" w:hAnsi="Arial" w:cs="Arial"/>
-          <w:color w:val="000000"/>
-          <w:sz w:val="20"/>
-          <w:szCs w:val="20"/>
-        </w:rPr>
-        <w:t>plana</w:t>
-      </w:r>
-      <w:proofErr w:type="spellEnd"/>
-      <w:r>
-        <w:rPr>
-          <w:rFonts w:ascii="Arial" w:eastAsia="Times New Roman" w:hAnsi="Arial" w:cs="Arial"/>
-          <w:color w:val="000000"/>
-          <w:sz w:val="20"/>
-          <w:szCs w:val="20"/>
-        </w:rPr>
-        <w:t xml:space="preserve"> </w:t>
-      </w:r>
-      <w:proofErr w:type="spellStart"/>
-      <w:r>
-        <w:rPr>
-          <w:rFonts w:ascii="Arial" w:eastAsia="Times New Roman" w:hAnsi="Arial" w:cs="Arial"/>
-          <w:color w:val="000000"/>
-          <w:sz w:val="20"/>
-          <w:szCs w:val="20"/>
-        </w:rPr>
-        <w:t>çəkə</w:t>
-      </w:r>
-      <w:proofErr w:type="spellEnd"/>
-      <w:r>
-        <w:rPr>
-          <w:rFonts w:ascii="Arial" w:eastAsia="Times New Roman" w:hAnsi="Arial" w:cs="Arial"/>
-          <w:color w:val="000000"/>
-          <w:sz w:val="20"/>
-          <w:szCs w:val="20"/>
-        </w:rPr>
-        <w:t xml:space="preserve"> </w:t>
-      </w:r>
-      <w:proofErr w:type="spellStart"/>
-      <w:r>
-        <w:rPr>
-          <w:rFonts w:ascii="Arial" w:eastAsia="Times New Roman" w:hAnsi="Arial" w:cs="Arial"/>
-          <w:color w:val="000000"/>
-          <w:sz w:val="20"/>
-          <w:szCs w:val="20"/>
-        </w:rPr>
-        <w:t>bilsinlər</w:t>
-      </w:r>
-      <w:proofErr w:type="spellEnd"/>
-      <w:r>
-        <w:rPr>
-          <w:rFonts w:ascii="Arial" w:eastAsia="Times New Roman" w:hAnsi="Arial" w:cs="Arial"/>
-          <w:color w:val="000000"/>
-          <w:sz w:val="20"/>
-          <w:szCs w:val="20"/>
-        </w:rPr>
-        <w:t>.</w:t>
-      </w:r>
-    </w:p>
-    <w:p>
-      <w:pPr>
-        <w:spacing w:after="0"/>
-        <w:rPr>
-          <w:rFonts w:ascii="Arial" w:hAnsi="Arial" w:cs="Arial"/>
-          <w:b/>
-          <w:sz w:val="20"/>
-          <w:szCs w:val="20"/>
-          <w:lang w:val="az-Latn-AZ"/>
-        </w:rPr>
-      </w:pPr>
-    </w:p>
-    <w:p>
-      <w:pPr>
-        <w:spacing w:after="0"/>
-        <w:jc w:val="center"/>
-        <w:rPr>
-          <w:rFonts w:ascii="Arial" w:hAnsi="Arial" w:cs="Arial"/>
-          <w:b/>
-          <w:sz w:val="20"/>
-          <w:szCs w:val="20"/>
-          <w:lang w:val="az-Latn-AZ"/>
-        </w:rPr>
-      </w:pPr>
-      <w:r>
-        <w:rPr>
-          <w:rFonts w:ascii="Arial" w:hAnsi="Arial" w:cs="Arial"/>
-          <w:b/>
-          <w:sz w:val="20"/>
-          <w:szCs w:val="20"/>
-          <w:lang w:val="az-Latn-AZ"/>
-        </w:rPr>
-        <w:t>FAQ modulu</w:t>
-      </w:r>
-    </w:p>
-    <w:p>
-      <w:pPr>
-        <w:spacing w:after="0"/>
-        <w:jc w:val="center"/>
-        <w:rPr>
-          <w:rFonts w:ascii="Arial" w:hAnsi="Arial" w:cs="Arial"/>
-          <w:b/>
-          <w:sz w:val="20"/>
-          <w:szCs w:val="20"/>
-          <w:lang w:val="az-Latn-AZ"/>
-        </w:rPr>
-      </w:pPr>
     </w:p>
     <w:tbl>
       <w:tblPr>
@@ -11527,8 +9683,11 @@
           </w:tcPr>
           <w:p>
             <w:pPr>
-              <w:rPr>
-                <w:rFonts w:ascii="Arial" w:hAnsi="Arial" w:cs="Arial"/>
+              <w:jc w:val="both"/>
+              <w:textAlignment w:val="baseline"/>
+              <w:rPr>
+                <w:rFonts w:ascii="Arial" w:eastAsia="Times New Roman" w:hAnsi="Arial" w:cs="Arial"/>
+                <w:color w:val="FF0000"/>
                 <w:sz w:val="20"/>
                 <w:szCs w:val="20"/>
                 <w:lang w:val="az-Latn-AZ"/>
@@ -11536,12 +9695,12 @@
             </w:pPr>
             <w:r>
               <w:rPr>
-                <w:rFonts w:ascii="Arial" w:hAnsi="Arial" w:cs="Arial"/>
+                <w:rFonts w:ascii="Arial" w:eastAsia="Times New Roman" w:hAnsi="Arial" w:cs="Arial"/>
                 <w:sz w:val="20"/>
                 <w:szCs w:val="20"/>
                 <w:lang w:val="az-Latn-AZ"/>
               </w:rPr>
-              <w:t>Sualı daxil edin</w:t>
+              <w:t>Loqonu klik edəndə müvafiq linkə getməsi üçün yer</w:t>
             </w:r>
           </w:p>
         </w:tc>
@@ -11549,9 +9708,111 @@
     </w:tbl>
     <w:p>
       <w:pPr>
+        <w:spacing w:after="0" w:line="240" w:lineRule="auto"/>
+        <w:jc w:val="both"/>
+        <w:textAlignment w:val="baseline"/>
+        <w:rPr>
+          <w:rFonts w:ascii="Arial" w:eastAsia="Times New Roman" w:hAnsi="Arial" w:cs="Arial"/>
+          <w:b/>
+          <w:color w:val="FF0000"/>
+          <w:sz w:val="20"/>
+          <w:szCs w:val="20"/>
+          <w:lang w:val="az-Latn-AZ"/>
+        </w:rPr>
+      </w:pPr>
+    </w:p>
+    <w:p>
+      <w:pPr>
+        <w:spacing w:after="0" w:line="240" w:lineRule="auto"/>
+        <w:jc w:val="both"/>
+        <w:textAlignment w:val="baseline"/>
+        <w:rPr>
+          <w:rFonts w:ascii="Arial" w:eastAsia="Times New Roman" w:hAnsi="Arial" w:cs="Arial"/>
+          <w:b/>
+          <w:color w:val="FF0000"/>
+          <w:sz w:val="20"/>
+          <w:szCs w:val="20"/>
+          <w:lang w:val="az-Latn-AZ"/>
+        </w:rPr>
+      </w:pPr>
+    </w:p>
+    <w:p>
+      <w:pPr>
+        <w:spacing w:after="0" w:line="240" w:lineRule="auto"/>
+        <w:jc w:val="both"/>
+        <w:textAlignment w:val="baseline"/>
+        <w:rPr>
+          <w:rFonts w:ascii="Arial" w:eastAsia="Times New Roman" w:hAnsi="Arial" w:cs="Arial"/>
+          <w:color w:val="000000"/>
+          <w:sz w:val="20"/>
+          <w:szCs w:val="20"/>
+          <w:lang w:val="az-Latn-AZ"/>
+        </w:rPr>
+      </w:pPr>
+      <w:r>
+        <w:rPr>
+          <w:rFonts w:ascii="Arial" w:eastAsia="Times New Roman" w:hAnsi="Arial" w:cs="Arial"/>
+          <w:b/>
+          <w:color w:val="FF0000"/>
+          <w:sz w:val="20"/>
+          <w:szCs w:val="20"/>
+          <w:lang w:val="az-Latn-AZ"/>
+        </w:rPr>
+        <w:t>Qeyd.</w:t>
+      </w:r>
+      <w:r>
+        <w:rPr>
+          <w:rFonts w:ascii="Arial" w:eastAsia="Times New Roman" w:hAnsi="Arial" w:cs="Arial"/>
+          <w:color w:val="000000"/>
+          <w:sz w:val="20"/>
+          <w:szCs w:val="20"/>
+          <w:lang w:val="az-Latn-AZ"/>
+        </w:rPr>
+        <w:t xml:space="preserve"> Ardıcıllıq funksiyası qoyulsun. Drag drop edib sürüşdürülə bilsin ki, müştəri hansı loqonu istəsə ön plana çəkə bilsinlər.</w:t>
+      </w:r>
+    </w:p>
+    <w:p>
+      <w:pPr>
         <w:spacing w:after="0"/>
         <w:rPr>
           <w:rFonts w:ascii="Arial" w:hAnsi="Arial" w:cs="Arial"/>
+          <w:b/>
+          <w:sz w:val="20"/>
+          <w:szCs w:val="20"/>
+          <w:lang w:val="az-Latn-AZ"/>
+        </w:rPr>
+      </w:pPr>
+    </w:p>
+    <w:p>
+      <w:pPr>
+        <w:spacing w:after="0"/>
+        <w:jc w:val="center"/>
+        <w:rPr>
+          <w:rFonts w:ascii="Arial" w:hAnsi="Arial" w:cs="Arial"/>
+          <w:b/>
+          <w:sz w:val="20"/>
+          <w:szCs w:val="20"/>
+          <w:lang w:val="az-Latn-AZ"/>
+        </w:rPr>
+      </w:pPr>
+      <w:r>
+        <w:rPr>
+          <w:rFonts w:ascii="Arial" w:hAnsi="Arial" w:cs="Arial"/>
+          <w:b/>
+          <w:sz w:val="20"/>
+          <w:szCs w:val="20"/>
+          <w:lang w:val="az-Latn-AZ"/>
+        </w:rPr>
+        <w:t>FAQ modulu</w:t>
+      </w:r>
+    </w:p>
+    <w:p>
+      <w:pPr>
+        <w:spacing w:after="0"/>
+        <w:jc w:val="center"/>
+        <w:rPr>
+          <w:rFonts w:ascii="Arial" w:hAnsi="Arial" w:cs="Arial"/>
+          <w:b/>
           <w:sz w:val="20"/>
           <w:szCs w:val="20"/>
           <w:lang w:val="az-Latn-AZ"/>
@@ -11588,6 +9849,53 @@
                 <w:szCs w:val="20"/>
                 <w:lang w:val="az-Latn-AZ"/>
               </w:rPr>
+              <w:t>Sualı daxil edin</w:t>
+            </w:r>
+          </w:p>
+        </w:tc>
+      </w:tr>
+    </w:tbl>
+    <w:p>
+      <w:pPr>
+        <w:spacing w:after="0"/>
+        <w:rPr>
+          <w:rFonts w:ascii="Arial" w:hAnsi="Arial" w:cs="Arial"/>
+          <w:sz w:val="20"/>
+          <w:szCs w:val="20"/>
+          <w:lang w:val="az-Latn-AZ"/>
+        </w:rPr>
+      </w:pPr>
+    </w:p>
+    <w:tbl>
+      <w:tblPr>
+        <w:tblStyle w:val="TableGrid"/>
+        <w:tblW w:w="0" w:type="auto"/>
+        <w:tblLook w:val="04A0" w:firstRow="1" w:lastRow="0" w:firstColumn="1" w:lastColumn="0" w:noHBand="0" w:noVBand="1"/>
+      </w:tblPr>
+      <w:tblGrid>
+        <w:gridCol w:w="9350"/>
+      </w:tblGrid>
+      <w:tr>
+        <w:tc>
+          <w:tcPr>
+            <w:tcW w:w="9350" w:type="dxa"/>
+          </w:tcPr>
+          <w:p>
+            <w:pPr>
+              <w:rPr>
+                <w:rFonts w:ascii="Arial" w:hAnsi="Arial" w:cs="Arial"/>
+                <w:sz w:val="20"/>
+                <w:szCs w:val="20"/>
+                <w:lang w:val="az-Latn-AZ"/>
+              </w:rPr>
+            </w:pPr>
+            <w:r>
+              <w:rPr>
+                <w:rFonts w:ascii="Arial" w:hAnsi="Arial" w:cs="Arial"/>
+                <w:sz w:val="20"/>
+                <w:szCs w:val="20"/>
+                <w:lang w:val="az-Latn-AZ"/>
+              </w:rPr>
               <w:t>Cavabı daxil edin</w:t>
             </w:r>
           </w:p>
@@ -11615,9 +9923,9 @@
           <w:color w:val="000000"/>
           <w:sz w:val="20"/>
           <w:szCs w:val="20"/>
-        </w:rPr>
-      </w:pPr>
-      <w:proofErr w:type="spellStart"/>
+          <w:lang w:val="az-Latn-AZ"/>
+        </w:rPr>
+      </w:pPr>
       <w:r>
         <w:rPr>
           <w:rFonts w:ascii="Arial" w:eastAsia="Times New Roman" w:hAnsi="Arial" w:cs="Arial"/>
@@ -11625,308 +9933,19 @@
           <w:color w:val="FF0000"/>
           <w:sz w:val="20"/>
           <w:szCs w:val="20"/>
-        </w:rPr>
-        <w:t>Qeyd</w:t>
-      </w:r>
-      <w:proofErr w:type="spellEnd"/>
-      <w:r>
-        <w:rPr>
-          <w:rFonts w:ascii="Arial" w:eastAsia="Times New Roman" w:hAnsi="Arial" w:cs="Arial"/>
-          <w:b/>
-          <w:color w:val="FF0000"/>
-          <w:sz w:val="20"/>
-          <w:szCs w:val="20"/>
-        </w:rPr>
-        <w:t>.</w:t>
-      </w:r>
-      <w:r>
-        <w:rPr>
-          <w:rFonts w:ascii="Arial" w:eastAsia="Times New Roman" w:hAnsi="Arial" w:cs="Arial"/>
-          <w:color w:val="000000"/>
-          <w:sz w:val="20"/>
-          <w:szCs w:val="20"/>
-        </w:rPr>
-        <w:t xml:space="preserve"> </w:t>
-      </w:r>
-      <w:proofErr w:type="spellStart"/>
-      <w:r>
-        <w:rPr>
-          <w:rFonts w:ascii="Arial" w:eastAsia="Times New Roman" w:hAnsi="Arial" w:cs="Arial"/>
-          <w:color w:val="000000"/>
-          <w:sz w:val="20"/>
-          <w:szCs w:val="20"/>
-        </w:rPr>
-        <w:t>Ardıcıllıq</w:t>
-      </w:r>
-      <w:proofErr w:type="spellEnd"/>
-      <w:r>
-        <w:rPr>
-          <w:rFonts w:ascii="Arial" w:eastAsia="Times New Roman" w:hAnsi="Arial" w:cs="Arial"/>
-          <w:color w:val="000000"/>
-          <w:sz w:val="20"/>
-          <w:szCs w:val="20"/>
-        </w:rPr>
-        <w:t xml:space="preserve"> </w:t>
-      </w:r>
-      <w:proofErr w:type="spellStart"/>
-      <w:r>
-        <w:rPr>
-          <w:rFonts w:ascii="Arial" w:eastAsia="Times New Roman" w:hAnsi="Arial" w:cs="Arial"/>
-          <w:color w:val="000000"/>
-          <w:sz w:val="20"/>
-          <w:szCs w:val="20"/>
-        </w:rPr>
-        <w:t>funksiyası</w:t>
-      </w:r>
-      <w:proofErr w:type="spellEnd"/>
-      <w:r>
-        <w:rPr>
-          <w:rFonts w:ascii="Arial" w:eastAsia="Times New Roman" w:hAnsi="Arial" w:cs="Arial"/>
-          <w:color w:val="000000"/>
-          <w:sz w:val="20"/>
-          <w:szCs w:val="20"/>
-        </w:rPr>
-        <w:t xml:space="preserve"> </w:t>
-      </w:r>
-      <w:proofErr w:type="spellStart"/>
-      <w:r>
-        <w:rPr>
-          <w:rFonts w:ascii="Arial" w:eastAsia="Times New Roman" w:hAnsi="Arial" w:cs="Arial"/>
-          <w:color w:val="000000"/>
-          <w:sz w:val="20"/>
-          <w:szCs w:val="20"/>
-        </w:rPr>
-        <w:t>qoyulsun</w:t>
-      </w:r>
-      <w:proofErr w:type="spellEnd"/>
-      <w:r>
-        <w:rPr>
-          <w:rFonts w:ascii="Arial" w:eastAsia="Times New Roman" w:hAnsi="Arial" w:cs="Arial"/>
-          <w:color w:val="000000"/>
-          <w:sz w:val="20"/>
-          <w:szCs w:val="20"/>
-        </w:rPr>
-        <w:t xml:space="preserve">. Drag drop </w:t>
-      </w:r>
-      <w:proofErr w:type="spellStart"/>
-      <w:r>
-        <w:rPr>
-          <w:rFonts w:ascii="Arial" w:eastAsia="Times New Roman" w:hAnsi="Arial" w:cs="Arial"/>
-          <w:color w:val="000000"/>
-          <w:sz w:val="20"/>
-          <w:szCs w:val="20"/>
-        </w:rPr>
-        <w:t>edib</w:t>
-      </w:r>
-      <w:proofErr w:type="spellEnd"/>
-      <w:r>
-        <w:rPr>
-          <w:rFonts w:ascii="Arial" w:eastAsia="Times New Roman" w:hAnsi="Arial" w:cs="Arial"/>
-          <w:color w:val="000000"/>
-          <w:sz w:val="20"/>
-          <w:szCs w:val="20"/>
-        </w:rPr>
-        <w:t xml:space="preserve"> </w:t>
-      </w:r>
-      <w:proofErr w:type="spellStart"/>
-      <w:r>
-        <w:rPr>
-          <w:rFonts w:ascii="Arial" w:eastAsia="Times New Roman" w:hAnsi="Arial" w:cs="Arial"/>
-          <w:color w:val="000000"/>
-          <w:sz w:val="20"/>
-          <w:szCs w:val="20"/>
-        </w:rPr>
-        <w:t>sürüşdürülə</w:t>
-      </w:r>
-      <w:proofErr w:type="spellEnd"/>
-      <w:r>
-        <w:rPr>
-          <w:rFonts w:ascii="Arial" w:eastAsia="Times New Roman" w:hAnsi="Arial" w:cs="Arial"/>
-          <w:color w:val="000000"/>
-          <w:sz w:val="20"/>
-          <w:szCs w:val="20"/>
-        </w:rPr>
-        <w:t xml:space="preserve"> </w:t>
-      </w:r>
-      <w:proofErr w:type="spellStart"/>
-      <w:r>
-        <w:rPr>
-          <w:rFonts w:ascii="Arial" w:eastAsia="Times New Roman" w:hAnsi="Arial" w:cs="Arial"/>
-          <w:color w:val="000000"/>
-          <w:sz w:val="20"/>
-          <w:szCs w:val="20"/>
-        </w:rPr>
-        <w:t>bilsin</w:t>
-      </w:r>
-      <w:proofErr w:type="spellEnd"/>
-      <w:r>
-        <w:rPr>
-          <w:rFonts w:ascii="Arial" w:eastAsia="Times New Roman" w:hAnsi="Arial" w:cs="Arial"/>
-          <w:color w:val="000000"/>
-          <w:sz w:val="20"/>
-          <w:szCs w:val="20"/>
-        </w:rPr>
-        <w:t xml:space="preserve"> ki, </w:t>
-      </w:r>
-      <w:proofErr w:type="spellStart"/>
-      <w:r>
-        <w:rPr>
-          <w:rFonts w:ascii="Arial" w:eastAsia="Times New Roman" w:hAnsi="Arial" w:cs="Arial"/>
-          <w:color w:val="000000"/>
-          <w:sz w:val="20"/>
-          <w:szCs w:val="20"/>
-        </w:rPr>
-        <w:t>müştəri</w:t>
-      </w:r>
-      <w:proofErr w:type="spellEnd"/>
-      <w:r>
-        <w:rPr>
-          <w:rFonts w:ascii="Arial" w:eastAsia="Times New Roman" w:hAnsi="Arial" w:cs="Arial"/>
-          <w:color w:val="000000"/>
-          <w:sz w:val="20"/>
-          <w:szCs w:val="20"/>
-        </w:rPr>
-        <w:t xml:space="preserve"> </w:t>
-      </w:r>
-      <w:proofErr w:type="spellStart"/>
-      <w:r>
-        <w:rPr>
-          <w:rFonts w:ascii="Arial" w:eastAsia="Times New Roman" w:hAnsi="Arial" w:cs="Arial"/>
-          <w:color w:val="000000"/>
-          <w:sz w:val="20"/>
-          <w:szCs w:val="20"/>
-        </w:rPr>
-        <w:t>hansı</w:t>
-      </w:r>
-      <w:proofErr w:type="spellEnd"/>
-      <w:r>
-        <w:rPr>
-          <w:rFonts w:ascii="Arial" w:eastAsia="Times New Roman" w:hAnsi="Arial" w:cs="Arial"/>
-          <w:color w:val="000000"/>
-          <w:sz w:val="20"/>
-          <w:szCs w:val="20"/>
-        </w:rPr>
-        <w:t xml:space="preserve"> FAQ-</w:t>
-      </w:r>
-      <w:proofErr w:type="spellStart"/>
-      <w:r>
-        <w:rPr>
-          <w:rFonts w:ascii="Arial" w:eastAsia="Times New Roman" w:hAnsi="Arial" w:cs="Arial"/>
-          <w:color w:val="000000"/>
-          <w:sz w:val="20"/>
-          <w:szCs w:val="20"/>
-        </w:rPr>
-        <w:t>ı</w:t>
-      </w:r>
-      <w:proofErr w:type="spellEnd"/>
-      <w:r>
-        <w:rPr>
-          <w:rFonts w:ascii="Arial" w:eastAsia="Times New Roman" w:hAnsi="Arial" w:cs="Arial"/>
-          <w:color w:val="000000"/>
-          <w:sz w:val="20"/>
-          <w:szCs w:val="20"/>
-        </w:rPr>
-        <w:t xml:space="preserve"> </w:t>
-      </w:r>
-      <w:proofErr w:type="spellStart"/>
-      <w:r>
-        <w:rPr>
-          <w:rFonts w:ascii="Arial" w:eastAsia="Times New Roman" w:hAnsi="Arial" w:cs="Arial"/>
-          <w:color w:val="000000"/>
-          <w:sz w:val="20"/>
-          <w:szCs w:val="20"/>
-        </w:rPr>
-        <w:t>istəsə</w:t>
-      </w:r>
-      <w:proofErr w:type="spellEnd"/>
-      <w:r>
-        <w:rPr>
-          <w:rFonts w:ascii="Arial" w:eastAsia="Times New Roman" w:hAnsi="Arial" w:cs="Arial"/>
-          <w:color w:val="000000"/>
-          <w:sz w:val="20"/>
-          <w:szCs w:val="20"/>
-        </w:rPr>
-        <w:t xml:space="preserve"> </w:t>
-      </w:r>
-      <w:proofErr w:type="spellStart"/>
-      <w:r>
-        <w:rPr>
-          <w:rFonts w:ascii="Arial" w:eastAsia="Times New Roman" w:hAnsi="Arial" w:cs="Arial"/>
-          <w:color w:val="000000"/>
-          <w:sz w:val="20"/>
-          <w:szCs w:val="20"/>
-        </w:rPr>
-        <w:t>ön</w:t>
-      </w:r>
-      <w:proofErr w:type="spellEnd"/>
-      <w:r>
-        <w:rPr>
-          <w:rFonts w:ascii="Arial" w:eastAsia="Times New Roman" w:hAnsi="Arial" w:cs="Arial"/>
-          <w:color w:val="000000"/>
-          <w:sz w:val="20"/>
-          <w:szCs w:val="20"/>
-        </w:rPr>
-        <w:t xml:space="preserve"> </w:t>
-      </w:r>
-      <w:proofErr w:type="spellStart"/>
-      <w:r>
-        <w:rPr>
-          <w:rFonts w:ascii="Arial" w:eastAsia="Times New Roman" w:hAnsi="Arial" w:cs="Arial"/>
-          <w:color w:val="000000"/>
-          <w:sz w:val="20"/>
-          <w:szCs w:val="20"/>
-        </w:rPr>
-        <w:t>plana</w:t>
-      </w:r>
-      <w:proofErr w:type="spellEnd"/>
-      <w:r>
-        <w:rPr>
-          <w:rFonts w:ascii="Arial" w:eastAsia="Times New Roman" w:hAnsi="Arial" w:cs="Arial"/>
-          <w:color w:val="000000"/>
-          <w:sz w:val="20"/>
-          <w:szCs w:val="20"/>
-        </w:rPr>
-        <w:t xml:space="preserve"> </w:t>
-      </w:r>
-      <w:proofErr w:type="spellStart"/>
-      <w:r>
-        <w:rPr>
-          <w:rFonts w:ascii="Arial" w:eastAsia="Times New Roman" w:hAnsi="Arial" w:cs="Arial"/>
-          <w:color w:val="000000"/>
-          <w:sz w:val="20"/>
-          <w:szCs w:val="20"/>
-        </w:rPr>
-        <w:t>çəkə</w:t>
-      </w:r>
-      <w:proofErr w:type="spellEnd"/>
-      <w:r>
-        <w:rPr>
-          <w:rFonts w:ascii="Arial" w:eastAsia="Times New Roman" w:hAnsi="Arial" w:cs="Arial"/>
-          <w:color w:val="000000"/>
-          <w:sz w:val="20"/>
-          <w:szCs w:val="20"/>
-        </w:rPr>
-        <w:t xml:space="preserve"> </w:t>
-      </w:r>
-      <w:proofErr w:type="spellStart"/>
-      <w:r>
-        <w:rPr>
-          <w:rFonts w:ascii="Arial" w:eastAsia="Times New Roman" w:hAnsi="Arial" w:cs="Arial"/>
-          <w:color w:val="000000"/>
-          <w:sz w:val="20"/>
-          <w:szCs w:val="20"/>
-        </w:rPr>
-        <w:t>bilsinlər</w:t>
-      </w:r>
-      <w:proofErr w:type="spellEnd"/>
-      <w:r>
-        <w:rPr>
-          <w:rFonts w:ascii="Arial" w:eastAsia="Times New Roman" w:hAnsi="Arial" w:cs="Arial"/>
-          <w:color w:val="000000"/>
-          <w:sz w:val="20"/>
-          <w:szCs w:val="20"/>
-        </w:rPr>
-        <w:t>.</w:t>
+          <w:lang w:val="az-Latn-AZ"/>
+        </w:rPr>
+        <w:t>Qeyd.</w:t>
+      </w:r>
+      <w:r>
+        <w:rPr>
+          <w:rFonts w:ascii="Arial" w:eastAsia="Times New Roman" w:hAnsi="Arial" w:cs="Arial"/>
+          <w:color w:val="000000"/>
+          <w:sz w:val="20"/>
+          <w:szCs w:val="20"/>
+          <w:lang w:val="az-Latn-AZ"/>
+        </w:rPr>
+        <w:t xml:space="preserve"> Ardıcıllıq funksiyası qoyulsun. Drag drop edib sürüşdürülə bilsin ki, müştəri hansı FAQ-ı istəsə ön plana çəkə bilsinlər.</w:t>
       </w:r>
     </w:p>
     <w:p>
@@ -12323,426 +10342,25 @@
           <w:lang w:val="az-Latn-AZ"/>
         </w:rPr>
       </w:pPr>
-      <w:proofErr w:type="spellStart"/>
-      <w:r>
-        <w:rPr>
-          <w:rFonts w:ascii="Arial" w:eastAsia="Times New Roman" w:hAnsi="Arial" w:cs="Arial"/>
-          <w:sz w:val="20"/>
-          <w:szCs w:val="20"/>
-        </w:rPr>
-        <w:t>Qeyd</w:t>
-      </w:r>
-      <w:proofErr w:type="spellEnd"/>
-      <w:r>
-        <w:rPr>
-          <w:rFonts w:ascii="Arial" w:eastAsia="Times New Roman" w:hAnsi="Arial" w:cs="Arial"/>
-          <w:sz w:val="20"/>
-          <w:szCs w:val="20"/>
-        </w:rPr>
-        <w:t xml:space="preserve">. Bu </w:t>
-      </w:r>
-      <w:proofErr w:type="spellStart"/>
-      <w:r>
-        <w:rPr>
-          <w:rFonts w:ascii="Arial" w:eastAsia="Times New Roman" w:hAnsi="Arial" w:cs="Arial"/>
-          <w:sz w:val="20"/>
-          <w:szCs w:val="20"/>
-        </w:rPr>
-        <w:t>moduldan</w:t>
-      </w:r>
-      <w:proofErr w:type="spellEnd"/>
-      <w:r>
-        <w:rPr>
-          <w:rFonts w:ascii="Arial" w:eastAsia="Times New Roman" w:hAnsi="Arial" w:cs="Arial"/>
-          <w:sz w:val="20"/>
-          <w:szCs w:val="20"/>
-        </w:rPr>
-        <w:t xml:space="preserve"> </w:t>
-      </w:r>
-      <w:proofErr w:type="spellStart"/>
-      <w:r>
-        <w:rPr>
-          <w:rFonts w:ascii="Arial" w:eastAsia="Times New Roman" w:hAnsi="Arial" w:cs="Arial"/>
-          <w:sz w:val="20"/>
-          <w:szCs w:val="20"/>
-        </w:rPr>
-        <w:t>yüklənmiş</w:t>
-      </w:r>
-      <w:proofErr w:type="spellEnd"/>
-      <w:r>
-        <w:rPr>
-          <w:rFonts w:ascii="Arial" w:eastAsia="Times New Roman" w:hAnsi="Arial" w:cs="Arial"/>
-          <w:sz w:val="20"/>
-          <w:szCs w:val="20"/>
-        </w:rPr>
-        <w:t xml:space="preserve"> </w:t>
-      </w:r>
-      <w:proofErr w:type="spellStart"/>
-      <w:r>
-        <w:rPr>
-          <w:rFonts w:ascii="Arial" w:eastAsia="Times New Roman" w:hAnsi="Arial" w:cs="Arial"/>
-          <w:sz w:val="20"/>
-          <w:szCs w:val="20"/>
-        </w:rPr>
-        <w:t>fayl</w:t>
-      </w:r>
-      <w:proofErr w:type="spellEnd"/>
-      <w:r>
-        <w:rPr>
-          <w:rFonts w:ascii="Arial" w:eastAsia="Times New Roman" w:hAnsi="Arial" w:cs="Arial"/>
-          <w:sz w:val="20"/>
-          <w:szCs w:val="20"/>
-        </w:rPr>
-        <w:t xml:space="preserve"> </w:t>
-      </w:r>
-      <w:proofErr w:type="spellStart"/>
-      <w:r>
-        <w:rPr>
-          <w:rFonts w:ascii="Arial" w:eastAsia="Times New Roman" w:hAnsi="Arial" w:cs="Arial"/>
-          <w:sz w:val="20"/>
-          <w:szCs w:val="20"/>
-        </w:rPr>
-        <w:t>gedib</w:t>
-      </w:r>
-      <w:proofErr w:type="spellEnd"/>
-      <w:r>
-        <w:rPr>
-          <w:rFonts w:ascii="Arial" w:eastAsia="Times New Roman" w:hAnsi="Arial" w:cs="Arial"/>
-          <w:sz w:val="20"/>
-          <w:szCs w:val="20"/>
-        </w:rPr>
-        <w:t xml:space="preserve"> </w:t>
-      </w:r>
-      <w:proofErr w:type="spellStart"/>
-      <w:r>
-        <w:rPr>
-          <w:rFonts w:ascii="Arial" w:eastAsia="Times New Roman" w:hAnsi="Arial" w:cs="Arial"/>
-          <w:sz w:val="20"/>
-          <w:szCs w:val="20"/>
-        </w:rPr>
-        <w:t>saytın</w:t>
-      </w:r>
-      <w:proofErr w:type="spellEnd"/>
-      <w:r>
-        <w:rPr>
-          <w:rFonts w:ascii="Arial" w:eastAsia="Times New Roman" w:hAnsi="Arial" w:cs="Arial"/>
-          <w:sz w:val="20"/>
-          <w:szCs w:val="20"/>
-        </w:rPr>
-        <w:t xml:space="preserve"> </w:t>
-      </w:r>
-      <w:proofErr w:type="spellStart"/>
-      <w:r>
-        <w:rPr>
-          <w:rFonts w:ascii="Arial" w:eastAsia="Times New Roman" w:hAnsi="Arial" w:cs="Arial"/>
-          <w:sz w:val="20"/>
-          <w:szCs w:val="20"/>
-        </w:rPr>
-        <w:t>həmin</w:t>
-      </w:r>
-      <w:proofErr w:type="spellEnd"/>
-      <w:r>
-        <w:rPr>
-          <w:rFonts w:ascii="Arial" w:eastAsia="Times New Roman" w:hAnsi="Arial" w:cs="Arial"/>
-          <w:sz w:val="20"/>
-          <w:szCs w:val="20"/>
-        </w:rPr>
-        <w:t xml:space="preserve"> </w:t>
-      </w:r>
-      <w:proofErr w:type="spellStart"/>
-      <w:r>
-        <w:rPr>
-          <w:rFonts w:ascii="Arial" w:eastAsia="Times New Roman" w:hAnsi="Arial" w:cs="Arial"/>
-          <w:sz w:val="20"/>
-          <w:szCs w:val="20"/>
-        </w:rPr>
-        <w:t>bölməsində</w:t>
-      </w:r>
-      <w:proofErr w:type="spellEnd"/>
-      <w:r>
-        <w:rPr>
-          <w:rFonts w:ascii="Arial" w:eastAsia="Times New Roman" w:hAnsi="Arial" w:cs="Arial"/>
-          <w:sz w:val="20"/>
-          <w:szCs w:val="20"/>
-        </w:rPr>
-        <w:t xml:space="preserve"> </w:t>
-      </w:r>
-      <w:proofErr w:type="spellStart"/>
-      <w:r>
-        <w:rPr>
-          <w:rFonts w:ascii="Arial" w:eastAsia="Times New Roman" w:hAnsi="Arial" w:cs="Arial"/>
-          <w:sz w:val="20"/>
-          <w:szCs w:val="20"/>
-        </w:rPr>
-        <w:t>öz</w:t>
-      </w:r>
-      <w:proofErr w:type="spellEnd"/>
-      <w:r>
-        <w:rPr>
-          <w:rFonts w:ascii="Arial" w:eastAsia="Times New Roman" w:hAnsi="Arial" w:cs="Arial"/>
-          <w:sz w:val="20"/>
-          <w:szCs w:val="20"/>
-        </w:rPr>
-        <w:t xml:space="preserve"> </w:t>
-      </w:r>
-      <w:proofErr w:type="spellStart"/>
-      <w:r>
-        <w:rPr>
-          <w:rFonts w:ascii="Arial" w:eastAsia="Times New Roman" w:hAnsi="Arial" w:cs="Arial"/>
-          <w:sz w:val="20"/>
-          <w:szCs w:val="20"/>
-        </w:rPr>
-        <w:t>əksini</w:t>
-      </w:r>
-      <w:proofErr w:type="spellEnd"/>
-      <w:r>
-        <w:rPr>
-          <w:rFonts w:ascii="Arial" w:eastAsia="Times New Roman" w:hAnsi="Arial" w:cs="Arial"/>
-          <w:sz w:val="20"/>
-          <w:szCs w:val="20"/>
-        </w:rPr>
-        <w:t xml:space="preserve"> tapır</w:t>
-      </w:r>
-      <w:r>
-        <w:rPr>
-          <w:rFonts w:ascii="Arial" w:eastAsia="Times New Roman" w:hAnsi="Arial" w:cs="Arial"/>
-          <w:color w:val="000000"/>
-          <w:sz w:val="20"/>
-          <w:szCs w:val="20"/>
-        </w:rPr>
-        <w:t xml:space="preserve">. </w:t>
-      </w:r>
-      <w:proofErr w:type="spellStart"/>
-      <w:r>
-        <w:rPr>
-          <w:rFonts w:ascii="Arial" w:eastAsia="Times New Roman" w:hAnsi="Arial" w:cs="Arial"/>
-          <w:color w:val="000000"/>
-          <w:sz w:val="20"/>
-          <w:szCs w:val="20"/>
-        </w:rPr>
-        <w:t>Ardıcıllıq</w:t>
-      </w:r>
-      <w:proofErr w:type="spellEnd"/>
-      <w:r>
-        <w:rPr>
-          <w:rFonts w:ascii="Arial" w:eastAsia="Times New Roman" w:hAnsi="Arial" w:cs="Arial"/>
-          <w:color w:val="000000"/>
-          <w:sz w:val="20"/>
-          <w:szCs w:val="20"/>
-        </w:rPr>
-        <w:t xml:space="preserve"> </w:t>
-      </w:r>
-      <w:proofErr w:type="spellStart"/>
-      <w:r>
-        <w:rPr>
-          <w:rFonts w:ascii="Arial" w:eastAsia="Times New Roman" w:hAnsi="Arial" w:cs="Arial"/>
-          <w:color w:val="000000"/>
-          <w:sz w:val="20"/>
-          <w:szCs w:val="20"/>
-        </w:rPr>
-        <w:t>qoymağınız</w:t>
-      </w:r>
-      <w:proofErr w:type="spellEnd"/>
-      <w:r>
-        <w:rPr>
-          <w:rFonts w:ascii="Arial" w:eastAsia="Times New Roman" w:hAnsi="Arial" w:cs="Arial"/>
-          <w:color w:val="000000"/>
-          <w:sz w:val="20"/>
-          <w:szCs w:val="20"/>
-        </w:rPr>
-        <w:t xml:space="preserve"> </w:t>
-      </w:r>
-      <w:proofErr w:type="spellStart"/>
-      <w:r>
-        <w:rPr>
-          <w:rFonts w:ascii="Arial" w:eastAsia="Times New Roman" w:hAnsi="Arial" w:cs="Arial"/>
-          <w:color w:val="000000"/>
-          <w:sz w:val="20"/>
-          <w:szCs w:val="20"/>
-        </w:rPr>
-        <w:t>lazımdır</w:t>
-      </w:r>
-      <w:proofErr w:type="spellEnd"/>
-      <w:r>
-        <w:rPr>
-          <w:rFonts w:ascii="Arial" w:eastAsia="Times New Roman" w:hAnsi="Arial" w:cs="Arial"/>
-          <w:color w:val="000000"/>
-          <w:sz w:val="20"/>
-          <w:szCs w:val="20"/>
-        </w:rPr>
-        <w:t xml:space="preserve"> ki, </w:t>
-      </w:r>
-      <w:proofErr w:type="spellStart"/>
-      <w:r>
-        <w:rPr>
-          <w:rFonts w:ascii="Arial" w:eastAsia="Times New Roman" w:hAnsi="Arial" w:cs="Arial"/>
-          <w:color w:val="000000"/>
-          <w:sz w:val="20"/>
-          <w:szCs w:val="20"/>
-        </w:rPr>
-        <w:t>müştəri</w:t>
-      </w:r>
-      <w:proofErr w:type="spellEnd"/>
-      <w:r>
-        <w:rPr>
-          <w:rFonts w:ascii="Arial" w:eastAsia="Times New Roman" w:hAnsi="Arial" w:cs="Arial"/>
-          <w:color w:val="000000"/>
-          <w:sz w:val="20"/>
-          <w:szCs w:val="20"/>
-        </w:rPr>
-        <w:t xml:space="preserve"> upload </w:t>
-      </w:r>
-      <w:proofErr w:type="spellStart"/>
-      <w:r>
-        <w:rPr>
-          <w:rFonts w:ascii="Arial" w:eastAsia="Times New Roman" w:hAnsi="Arial" w:cs="Arial"/>
-          <w:color w:val="000000"/>
-          <w:sz w:val="20"/>
-          <w:szCs w:val="20"/>
-        </w:rPr>
-        <w:t>olunmuş</w:t>
-      </w:r>
-      <w:proofErr w:type="spellEnd"/>
-      <w:r>
-        <w:rPr>
-          <w:rFonts w:ascii="Arial" w:eastAsia="Times New Roman" w:hAnsi="Arial" w:cs="Arial"/>
-          <w:color w:val="000000"/>
-          <w:sz w:val="20"/>
-          <w:szCs w:val="20"/>
-        </w:rPr>
-        <w:t xml:space="preserve"> </w:t>
-      </w:r>
-      <w:proofErr w:type="spellStart"/>
-      <w:r>
-        <w:rPr>
-          <w:rFonts w:ascii="Arial" w:eastAsia="Times New Roman" w:hAnsi="Arial" w:cs="Arial"/>
-          <w:color w:val="000000"/>
-          <w:sz w:val="20"/>
-          <w:szCs w:val="20"/>
-        </w:rPr>
-        <w:t>faylların</w:t>
-      </w:r>
-      <w:proofErr w:type="spellEnd"/>
-      <w:r>
-        <w:rPr>
-          <w:rFonts w:ascii="Arial" w:eastAsia="Times New Roman" w:hAnsi="Arial" w:cs="Arial"/>
-          <w:color w:val="000000"/>
-          <w:sz w:val="20"/>
-          <w:szCs w:val="20"/>
-        </w:rPr>
-        <w:t xml:space="preserve"> </w:t>
-      </w:r>
-      <w:proofErr w:type="spellStart"/>
-      <w:r>
-        <w:rPr>
-          <w:rFonts w:ascii="Arial" w:eastAsia="Times New Roman" w:hAnsi="Arial" w:cs="Arial"/>
-          <w:color w:val="000000"/>
-          <w:sz w:val="20"/>
-          <w:szCs w:val="20"/>
-        </w:rPr>
-        <w:t>ardıcıllığını</w:t>
-      </w:r>
-      <w:proofErr w:type="spellEnd"/>
-      <w:r>
-        <w:rPr>
-          <w:rFonts w:ascii="Arial" w:eastAsia="Times New Roman" w:hAnsi="Arial" w:cs="Arial"/>
-          <w:color w:val="000000"/>
-          <w:sz w:val="20"/>
-          <w:szCs w:val="20"/>
-        </w:rPr>
-        <w:t xml:space="preserve"> </w:t>
-      </w:r>
-      <w:proofErr w:type="spellStart"/>
-      <w:r>
-        <w:rPr>
-          <w:rFonts w:ascii="Arial" w:eastAsia="Times New Roman" w:hAnsi="Arial" w:cs="Arial"/>
-          <w:color w:val="000000"/>
-          <w:sz w:val="20"/>
-          <w:szCs w:val="20"/>
-        </w:rPr>
-        <w:t>tənzimləyə</w:t>
-      </w:r>
-      <w:proofErr w:type="spellEnd"/>
-      <w:r>
-        <w:rPr>
-          <w:rFonts w:ascii="Arial" w:eastAsia="Times New Roman" w:hAnsi="Arial" w:cs="Arial"/>
-          <w:color w:val="000000"/>
-          <w:sz w:val="20"/>
-          <w:szCs w:val="20"/>
-        </w:rPr>
-        <w:t xml:space="preserve"> </w:t>
-      </w:r>
-      <w:proofErr w:type="spellStart"/>
-      <w:r>
-        <w:rPr>
-          <w:rFonts w:ascii="Arial" w:eastAsia="Times New Roman" w:hAnsi="Arial" w:cs="Arial"/>
-          <w:color w:val="000000"/>
-          <w:sz w:val="20"/>
-          <w:szCs w:val="20"/>
-        </w:rPr>
-        <w:t>bilsinlər</w:t>
-      </w:r>
-      <w:proofErr w:type="spellEnd"/>
-      <w:r>
-        <w:rPr>
-          <w:rFonts w:ascii="Arial" w:eastAsia="Times New Roman" w:hAnsi="Arial" w:cs="Arial"/>
-          <w:color w:val="000000"/>
-          <w:sz w:val="20"/>
-          <w:szCs w:val="20"/>
-        </w:rPr>
-        <w:t xml:space="preserve">. </w:t>
-      </w:r>
-      <w:proofErr w:type="spellStart"/>
-      <w:r>
-        <w:rPr>
-          <w:rFonts w:ascii="Arial" w:eastAsia="Times New Roman" w:hAnsi="Arial" w:cs="Arial"/>
-          <w:color w:val="000000"/>
-          <w:sz w:val="20"/>
-          <w:szCs w:val="20"/>
-        </w:rPr>
-        <w:t>Bir</w:t>
-      </w:r>
-      <w:proofErr w:type="spellEnd"/>
-      <w:r>
-        <w:rPr>
-          <w:rFonts w:ascii="Arial" w:eastAsia="Times New Roman" w:hAnsi="Arial" w:cs="Arial"/>
-          <w:color w:val="000000"/>
-          <w:sz w:val="20"/>
-          <w:szCs w:val="20"/>
-        </w:rPr>
-        <w:t xml:space="preserve"> </w:t>
-      </w:r>
-      <w:proofErr w:type="spellStart"/>
-      <w:r>
-        <w:rPr>
-          <w:rFonts w:ascii="Arial" w:eastAsia="Times New Roman" w:hAnsi="Arial" w:cs="Arial"/>
-          <w:color w:val="000000"/>
-          <w:sz w:val="20"/>
-          <w:szCs w:val="20"/>
-        </w:rPr>
-        <w:t>də</w:t>
-      </w:r>
-      <w:proofErr w:type="spellEnd"/>
-      <w:r>
-        <w:rPr>
-          <w:rFonts w:ascii="Arial" w:eastAsia="Times New Roman" w:hAnsi="Arial" w:cs="Arial"/>
-          <w:color w:val="000000"/>
-          <w:sz w:val="20"/>
-          <w:szCs w:val="20"/>
-        </w:rPr>
-        <w:t xml:space="preserve"> </w:t>
-      </w:r>
-      <w:proofErr w:type="spellStart"/>
-      <w:r>
-        <w:rPr>
-          <w:rFonts w:ascii="Arial" w:eastAsia="Times New Roman" w:hAnsi="Arial" w:cs="Arial"/>
-          <w:color w:val="000000"/>
-          <w:sz w:val="20"/>
-          <w:szCs w:val="20"/>
-        </w:rPr>
-        <w:t>modul</w:t>
-      </w:r>
-      <w:proofErr w:type="spellEnd"/>
+      <w:r>
+        <w:rPr>
+          <w:rFonts w:ascii="Arial" w:eastAsia="Times New Roman" w:hAnsi="Arial" w:cs="Arial"/>
+          <w:sz w:val="20"/>
+          <w:szCs w:val="20"/>
+          <w:lang w:val="az-Latn-AZ"/>
+        </w:rPr>
+        <w:t>Qeyd. Bu moduldan yüklənmiş fayl gedib saytın həmin bölməsində öz əksini tapır</w:t>
+      </w:r>
+      <w:r>
+        <w:rPr>
+          <w:rFonts w:ascii="Arial" w:eastAsia="Times New Roman" w:hAnsi="Arial" w:cs="Arial"/>
+          <w:color w:val="000000"/>
+          <w:sz w:val="20"/>
+          <w:szCs w:val="20"/>
+          <w:lang w:val="az-Latn-AZ"/>
+        </w:rPr>
+        <w:t>. Ardıcıllıq qoymağınız lazımdır ki, müştəri upload olunmuş faylların ardıcıllığını tənzimləyə bilsinlər. Bir də modul</w:t>
+      </w:r>
       <w:r>
         <w:rPr>
           <w:rFonts w:ascii="Arial" w:hAnsi="Arial" w:cs="Arial"/>
@@ -12783,7 +10401,6 @@
           <w:b/>
           <w:sz w:val="20"/>
           <w:szCs w:val="20"/>
-          <w:lang w:val="az-Latn-AZ"/>
         </w:rPr>
       </w:pPr>
     </w:p>
@@ -12798,7 +10415,7 @@
 </file>
 
 <file path=word/numbering.xml><?xml version="1.0" encoding="utf-8"?>
-<w:numbering xmlns:wpc="http://schemas.microsoft.com/office/word/2010/wordprocessingCanvas" xmlns:cx="http://schemas.microsoft.com/office/drawing/2014/chartex" xmlns:mc="http://schemas.openxmlformats.org/markup-compatibility/2006" xmlns:o="urn:schemas-microsoft-com:office:office" xmlns:r="http://schemas.openxmlformats.org/officeDocument/2006/relationships" xmlns:m="http://schemas.openxmlformats.org/officeDocument/2006/math" xmlns:v="urn:schemas-microsoft-com:vml" xmlns:wp14="http://schemas.microsoft.com/office/word/2010/wordprocessingDrawing" xmlns:wp="http://schemas.openxmlformats.org/drawingml/2006/wordprocessingDrawing" xmlns:w10="urn:schemas-microsoft-com:office:word" xmlns:w="http://schemas.openxmlformats.org/wordprocessingml/2006/main" xmlns:w14="http://schemas.microsoft.com/office/word/2010/wordml" xmlns:w15="http://schemas.microsoft.com/office/word/2012/wordml" xmlns:w16se="http://schemas.microsoft.com/office/word/2015/wordml/symex" xmlns:wpg="http://schemas.microsoft.com/office/word/2010/wordprocessingGroup" xmlns:wpi="http://schemas.microsoft.com/office/word/2010/wordprocessingInk" xmlns:wne="http://schemas.microsoft.com/office/word/2006/wordml" xmlns:wps="http://schemas.microsoft.com/office/word/2010/wordprocessingShape" mc:Ignorable="w14 w15 w16se wp14">
+<w:numbering xmlns:wpc="http://schemas.microsoft.com/office/word/2010/wordprocessingCanvas" xmlns:cx="http://schemas.microsoft.com/office/drawing/2014/chartex" xmlns:cx1="http://schemas.microsoft.com/office/drawing/2015/9/8/chartex" xmlns:cx2="http://schemas.microsoft.com/office/drawing/2015/10/21/chartex" xmlns:cx3="http://schemas.microsoft.com/office/drawing/2016/5/9/chartex" xmlns:cx4="http://schemas.microsoft.com/office/drawing/2016/5/10/chartex" xmlns:cx5="http://schemas.microsoft.com/office/drawing/2016/5/11/chartex" xmlns:cx6="http://schemas.microsoft.com/office/drawing/2016/5/12/chartex" xmlns:cx7="http://schemas.microsoft.com/office/drawing/2016/5/13/chartex" xmlns:cx8="http://schemas.microsoft.com/office/drawing/2016/5/14/chartex" xmlns:mc="http://schemas.openxmlformats.org/markup-compatibility/2006" xmlns:aink="http://schemas.microsoft.com/office/drawing/2016/ink" xmlns:am3d="http://schemas.microsoft.com/office/drawing/2017/model3d" xmlns:o="urn:schemas-microsoft-com:office:office" xmlns:r="http://schemas.openxmlformats.org/officeDocument/2006/relationships" xmlns:m="http://schemas.openxmlformats.org/officeDocument/2006/math" xmlns:v="urn:schemas-microsoft-com:vml" xmlns:wp14="http://schemas.microsoft.com/office/word/2010/wordprocessingDrawing" xmlns:wp="http://schemas.openxmlformats.org/drawingml/2006/wordprocessingDrawing" xmlns:w10="urn:schemas-microsoft-com:office:word" xmlns:w="http://schemas.openxmlformats.org/wordprocessingml/2006/main" xmlns:w14="http://schemas.microsoft.com/office/word/2010/wordml" xmlns:w15="http://schemas.microsoft.com/office/word/2012/wordml" xmlns:w16cex="http://schemas.microsoft.com/office/word/2018/wordml/cex" xmlns:w16cid="http://schemas.microsoft.com/office/word/2016/wordml/cid" xmlns:w16="http://schemas.microsoft.com/office/word/2018/wordml" xmlns:w16se="http://schemas.microsoft.com/office/word/2015/wordml/symex" xmlns:wpg="http://schemas.microsoft.com/office/word/2010/wordprocessingGroup" xmlns:wpi="http://schemas.microsoft.com/office/word/2010/wordprocessingInk" xmlns:wne="http://schemas.microsoft.com/office/word/2006/wordml" xmlns:wps="http://schemas.microsoft.com/office/word/2010/wordprocessingShape" mc:Ignorable="w14 w15 w16se w16cid w16 w16cex wp14">
   <w:abstractNum w:abstractNumId="0" w15:restartNumberingAfterBreak="0">
     <w:nsid w:val="0139171C"/>
     <w:multiLevelType w:val="multilevel"/>
@@ -14403,7 +12020,7 @@
 </file>
 
 <file path=word/styles.xml><?xml version="1.0" encoding="utf-8"?>
-<w:styles xmlns:mc="http://schemas.openxmlformats.org/markup-compatibility/2006" xmlns:r="http://schemas.openxmlformats.org/officeDocument/2006/relationships" xmlns:w="http://schemas.openxmlformats.org/wordprocessingml/2006/main" xmlns:w14="http://schemas.microsoft.com/office/word/2010/wordml" xmlns:w15="http://schemas.microsoft.com/office/word/2012/wordml" xmlns:w16se="http://schemas.microsoft.com/office/word/2015/wordml/symex" mc:Ignorable="w14 w15 w16se">
+<w:styles xmlns:mc="http://schemas.openxmlformats.org/markup-compatibility/2006" xmlns:r="http://schemas.openxmlformats.org/officeDocument/2006/relationships" xmlns:w="http://schemas.openxmlformats.org/wordprocessingml/2006/main" xmlns:w14="http://schemas.microsoft.com/office/word/2010/wordml" xmlns:w15="http://schemas.microsoft.com/office/word/2012/wordml" xmlns:w16cex="http://schemas.microsoft.com/office/word/2018/wordml/cex" xmlns:w16cid="http://schemas.microsoft.com/office/word/2016/wordml/cid" xmlns:w16="http://schemas.microsoft.com/office/word/2018/wordml" xmlns:w16se="http://schemas.microsoft.com/office/word/2015/wordml/symex" mc:Ignorable="w14 w15 w16se w16cid w16 w16cex">
   <w:docDefaults>
     <w:rPrDefault>
       <w:rPr>
@@ -14419,7 +12036,7 @@
       </w:pPr>
     </w:pPrDefault>
   </w:docDefaults>
-  <w:latentStyles w:defLockedState="0" w:defUIPriority="99" w:defSemiHidden="0" w:defUnhideWhenUsed="0" w:defQFormat="0" w:count="371">
+  <w:latentStyles w:defLockedState="0" w:defUIPriority="99" w:defSemiHidden="0" w:defUnhideWhenUsed="0" w:defQFormat="0" w:count="376">
     <w:lsdException w:name="Normal" w:uiPriority="0" w:qFormat="1"/>
     <w:lsdException w:name="heading 1" w:uiPriority="9" w:qFormat="1"/>
     <w:lsdException w:name="heading 2" w:semiHidden="1" w:uiPriority="9" w:unhideWhenUsed="1" w:qFormat="1"/>
@@ -14525,7 +12142,6 @@
     <w:lsdException w:name="HTML Sample" w:semiHidden="1" w:unhideWhenUsed="1"/>
     <w:lsdException w:name="HTML Typewriter" w:semiHidden="1" w:unhideWhenUsed="1"/>
     <w:lsdException w:name="HTML Variable" w:semiHidden="1" w:unhideWhenUsed="1"/>
-    <w:lsdException w:name="Normal Table" w:semiHidden="1" w:unhideWhenUsed="1"/>
     <w:lsdException w:name="annotation subject" w:semiHidden="1" w:unhideWhenUsed="1"/>
     <w:lsdException w:name="No List" w:semiHidden="1" w:unhideWhenUsed="1"/>
     <w:lsdException w:name="Outline List 1" w:semiHidden="1" w:unhideWhenUsed="1"/>
@@ -14568,11 +12184,8 @@
     <w:lsdException w:name="Table Contemporary" w:semiHidden="1" w:unhideWhenUsed="1"/>
     <w:lsdException w:name="Table Elegant" w:semiHidden="1" w:unhideWhenUsed="1"/>
     <w:lsdException w:name="Table Professional" w:semiHidden="1" w:unhideWhenUsed="1"/>
-    <w:lsdException w:name="Table Subtle 1" w:semiHidden="1" w:unhideWhenUsed="1"/>
     <w:lsdException w:name="Table Subtle 2" w:semiHidden="1" w:unhideWhenUsed="1"/>
     <w:lsdException w:name="Table Web 1" w:semiHidden="1" w:unhideWhenUsed="1"/>
-    <w:lsdException w:name="Table Web 2" w:semiHidden="1" w:unhideWhenUsed="1"/>
-    <w:lsdException w:name="Table Web 3" w:semiHidden="1" w:unhideWhenUsed="1"/>
     <w:lsdException w:name="Balloon Text" w:semiHidden="1" w:unhideWhenUsed="1"/>
     <w:lsdException w:name="Table Grid" w:uiPriority="39"/>
     <w:lsdException w:name="Table Theme" w:semiHidden="1" w:unhideWhenUsed="1"/>
@@ -14791,6 +12404,11 @@
     <w:lsdException w:name="List Table 5 Dark Accent 6" w:uiPriority="50"/>
     <w:lsdException w:name="List Table 6 Colorful Accent 6" w:uiPriority="51"/>
     <w:lsdException w:name="List Table 7 Colorful Accent 6" w:uiPriority="52"/>
+    <w:lsdException w:name="Mention" w:semiHidden="1" w:unhideWhenUsed="1"/>
+    <w:lsdException w:name="Smart Hyperlink" w:semiHidden="1" w:unhideWhenUsed="1"/>
+    <w:lsdException w:name="Hashtag" w:semiHidden="1" w:unhideWhenUsed="1"/>
+    <w:lsdException w:name="Unresolved Mention" w:semiHidden="1" w:unhideWhenUsed="1"/>
+    <w:lsdException w:name="Smart Link" w:semiHidden="1" w:unhideWhenUsed="1"/>
   </w:latentStyles>
   <w:style w:type="paragraph" w:default="1" w:styleId="Normal">
     <w:name w:val="Normal"/>

</xml_diff>